<commit_message>
updated at 25/ 07 / 1403
</commit_message>
<xml_diff>
--- a/file/fehrest_mataleb.docx
+++ b/file/fehrest_mataleb.docx
@@ -2431,25 +2431,7 @@
           <w:bCs w:val="0"/>
           <w:rtl/>
         </w:rPr>
-        <w:t>.......................</w:t>
-      </w:r>
-      <w:r>
-        <w:rPr>
-          <w:rFonts w:hint="cs"/>
-          <w:b w:val="0"/>
-          <w:bCs w:val="0"/>
-          <w:rtl/>
-        </w:rPr>
-        <w:t>............</w:t>
-      </w:r>
-      <w:r>
-        <w:rPr>
-          <w:rFonts w:hint="cs"/>
-          <w:b w:val="0"/>
-          <w:bCs w:val="0"/>
-          <w:rtl/>
-        </w:rPr>
-        <w:t>........................3</w:t>
+        <w:t>...........................................................3</w:t>
       </w:r>
     </w:p>
     <w:p>
@@ -2508,43 +2490,7 @@
           <w:bCs w:val="0"/>
           <w:rtl/>
         </w:rPr>
-        <w:t xml:space="preserve"> </w:t>
-      </w:r>
-      <w:r>
-        <w:rPr>
-          <w:rFonts w:hint="cs"/>
-          <w:b w:val="0"/>
-          <w:bCs w:val="0"/>
-          <w:rtl/>
-        </w:rPr>
-        <w:t>بهینه سازی ساختار عملی مبدل حرارتی صفحه ای پره دار</w:t>
-      </w:r>
-      <w:r>
-        <w:rPr>
-          <w:rFonts w:hint="cs"/>
-          <w:b w:val="0"/>
-          <w:bCs w:val="0"/>
-          <w:rtl/>
-        </w:rPr>
-        <w:t>..........</w:t>
-      </w:r>
-      <w:r>
-        <w:rPr>
-          <w:rFonts w:hint="cs"/>
-          <w:b w:val="0"/>
-          <w:bCs w:val="0"/>
-          <w:rtl/>
-        </w:rPr>
-        <w:t>..................................</w:t>
-      </w:r>
-      <w:r>
-        <w:rPr>
-          <w:rFonts w:hint="cs"/>
-          <w:b w:val="0"/>
-          <w:bCs w:val="0"/>
-          <w:rtl/>
-        </w:rPr>
-        <w:t>...</w:t>
+        <w:t xml:space="preserve"> بهینه سازی ساختار عملی مبدل حرارتی صفحه ای پره دار...............................................</w:t>
       </w:r>
       <w:r>
         <w:rPr>
@@ -2562,25 +2508,7 @@
           <w:bCs w:val="0"/>
           <w:rtl/>
         </w:rPr>
-        <w:t>.....................</w:t>
-      </w:r>
-      <w:r>
-        <w:rPr>
-          <w:rFonts w:hint="cs"/>
-          <w:b w:val="0"/>
-          <w:bCs w:val="0"/>
-          <w:rtl/>
-        </w:rPr>
-        <w:t>.</w:t>
-      </w:r>
-      <w:r>
-        <w:rPr>
-          <w:rFonts w:hint="cs"/>
-          <w:b w:val="0"/>
-          <w:bCs w:val="0"/>
-          <w:rtl/>
-        </w:rPr>
-        <w:t>.........................3</w:t>
+        <w:t>...............................................3</w:t>
       </w:r>
     </w:p>
     <w:p>
@@ -2640,25 +2568,7 @@
           <w:bCs w:val="0"/>
           <w:rtl/>
         </w:rPr>
-        <w:t xml:space="preserve"> </w:t>
-      </w:r>
-      <w:r>
-        <w:rPr>
-          <w:rFonts w:hint="cs"/>
-          <w:b w:val="0"/>
-          <w:bCs w:val="0"/>
-          <w:rtl/>
-        </w:rPr>
-        <w:t>جمع اوری و نواوری پژوهش</w:t>
-      </w:r>
-      <w:r>
-        <w:rPr>
-          <w:rFonts w:hint="cs"/>
-          <w:b w:val="0"/>
-          <w:bCs w:val="0"/>
-          <w:rtl/>
-        </w:rPr>
-        <w:t>..........................................................................................</w:t>
+        <w:t xml:space="preserve"> جمع اوری و نواوری پژوهش..........................................................................................</w:t>
       </w:r>
       <w:r>
         <w:rPr>
@@ -3392,17 +3302,7 @@
           <w:rtl/>
           <w:lang w:bidi="fa-IR"/>
         </w:rPr>
-        <w:t xml:space="preserve"> </w:t>
-      </w:r>
-      <w:r>
-        <w:rPr>
-          <w:rFonts w:hint="cs"/>
-          <w:b w:val="0"/>
-          <w:bCs w:val="0"/>
-          <w:rtl/>
-          <w:lang w:bidi="fa-IR"/>
-        </w:rPr>
-        <w:t>بهینه سازی چند فازی بر اساس الگوریتم ژنتیک</w:t>
+        <w:t xml:space="preserve"> بهینه سازی چند فازی بر اساس الگوریتم ژنتیک</w:t>
       </w:r>
       <w:r>
         <w:rPr>
@@ -3525,17 +3425,7 @@
           <w:rtl/>
           <w:lang w:bidi="fa-IR"/>
         </w:rPr>
-        <w:t xml:space="preserve"> </w:t>
-      </w:r>
-      <w:r>
-        <w:rPr>
-          <w:rFonts w:hint="cs"/>
-          <w:b w:val="0"/>
-          <w:bCs w:val="0"/>
-          <w:rtl/>
-          <w:lang w:bidi="fa-IR"/>
-        </w:rPr>
-        <w:t>چالش های بهینه سازی مبدل حرارتی چندفاز با چند هندسه پره متفاوت</w:t>
+        <w:t xml:space="preserve"> چالش های بهینه سازی مبدل حرارتی چندفاز با چند هندسه پره متفاوت</w:t>
       </w:r>
       <w:r>
         <w:rPr>
@@ -3571,16 +3461,7 @@
           <w:bCs w:val="0"/>
           <w:rtl/>
         </w:rPr>
-        <w:t>.....................</w:t>
-      </w:r>
-      <w:r>
-        <w:rPr>
-          <w:rFonts w:hint="cs"/>
-          <w:b w:val="0"/>
-          <w:bCs w:val="0"/>
-          <w:rtl/>
-        </w:rPr>
-        <w:t>....</w:t>
+        <w:t>.........................</w:t>
       </w:r>
       <w:r>
         <w:rPr>
@@ -4098,18 +3979,7 @@
             <w:u w:val="none"/>
             <w:rtl/>
           </w:rPr>
-          <w:t>جدول ‏</w:t>
-        </w:r>
-        <w:r>
-          <w:rPr>
-            <w:rStyle w:val="Hyperlink"/>
-            <w:rFonts w:cs="B Nazanin" w:hint="cs"/>
-            <w:noProof/>
-            <w:szCs w:val="24"/>
-            <w:u w:val="none"/>
-            <w:rtl/>
-          </w:rPr>
-          <w:t>2</w:t>
+          <w:t>جدول ‏2</w:t>
         </w:r>
         <w:r>
           <w:rPr>
@@ -4129,15 +3999,7 @@
             <w:szCs w:val="24"/>
             <w:rtl/>
           </w:rPr>
-          <w:t xml:space="preserve"> </w:t>
-        </w:r>
-        <w:r>
-          <w:rPr>
-            <w:rFonts w:cs="B Nazanin" w:hint="cs"/>
-            <w:szCs w:val="24"/>
-            <w:rtl/>
-          </w:rPr>
-          <w:t>خلاصه فعالیت‌ها و پژوهش‌های صورت گرفته برای بهینه‌سازی مبدل‌های حرارتی صفحه‌ای پره‌دار</w:t>
+          <w:t xml:space="preserve"> خلاصه فعالیت‌ها و پژوهش‌های صورت گرفته برای بهینه‌سازی مبدل‌های حرارتی صفحه‌ای پره‌دار</w:t>
         </w:r>
         <w:r>
           <w:rPr>
@@ -4901,6 +4763,16 @@
         </w:rPr>
       </w:pPr>
       <w:bookmarkStart w:id="3" w:name="_Toc125401249"/>
+    </w:p>
+    <w:p>
+      <w:pPr>
+        <w:pStyle w:val="BodyText"/>
+        <w:rPr>
+          <w:rFonts w:eastAsia="Batang" w:cs="B Nazanin"/>
+          <w:szCs w:val="24"/>
+          <w:rtl/>
+        </w:rPr>
+      </w:pPr>
     </w:p>
     <w:p>
       <w:pPr>
@@ -4912,31 +4784,133 @@
         <w:jc w:val="center"/>
         <w:rPr>
           <w:rFonts w:eastAsia="Batang" w:cs="B Nazanin"/>
+          <w:b w:val="0"/>
+          <w:bCs w:val="0"/>
           <w:noProof/>
           <w:sz w:val="24"/>
           <w:szCs w:val="24"/>
+          <w:rtl/>
         </w:rPr>
       </w:pPr>
       <w:r>
         <w:rPr>
           <w:rFonts w:eastAsia="Batang" w:cs="B Nazanin" w:hint="cs"/>
+          <w:b w:val="0"/>
+          <w:bCs w:val="0"/>
           <w:noProof/>
           <w:sz w:val="24"/>
           <w:szCs w:val="24"/>
           <w:rtl/>
         </w:rPr>
         <w:lastRenderedPageBreak/>
-        <w:t>فهرست اشکال</w:t>
-      </w:r>
-      <w:bookmarkEnd w:id="3"/>
+        <w:t>فهرست جدول‌ها</w:t>
+      </w:r>
     </w:p>
     <w:p>
       <w:pPr>
         <w:pStyle w:val="TableofFigures"/>
         <w:tabs>
-          <w:tab w:val="right" w:leader="underscore" w:pos="8665"/>
+          <w:tab w:val="right" w:leader="dot" w:pos="8665"/>
         </w:tabs>
-        <w:jc w:val="both"/>
+        <w:rPr>
+          <w:rStyle w:val="Hyperlink"/>
+          <w:rFonts w:cs="B Nazanin"/>
+          <w:noProof/>
+          <w:color w:val="auto"/>
+          <w:szCs w:val="24"/>
+          <w:u w:val="none"/>
+          <w:rtl/>
+        </w:rPr>
+      </w:pPr>
+      <w:hyperlink r:id="rId11" w:anchor="_Toc125298488" w:history="1">
+        <w:r>
+          <w:rPr>
+            <w:rStyle w:val="Hyperlink"/>
+            <w:rFonts w:cs="B Nazanin" w:hint="cs"/>
+            <w:noProof/>
+            <w:color w:val="auto"/>
+            <w:szCs w:val="24"/>
+            <w:u w:val="none"/>
+            <w:rtl/>
+          </w:rPr>
+          <w:t>شکل</w:t>
+        </w:r>
+        <w:r>
+          <w:rPr>
+            <w:rStyle w:val="Hyperlink"/>
+            <w:rFonts w:cs="B Nazanin" w:hint="cs"/>
+            <w:noProof/>
+            <w:color w:val="auto"/>
+            <w:szCs w:val="24"/>
+            <w:u w:val="none"/>
+            <w:rtl/>
+          </w:rPr>
+          <w:t xml:space="preserve"> ‏1</w:t>
+        </w:r>
+        <w:r>
+          <w:rPr>
+            <w:rStyle w:val="Hyperlink"/>
+            <w:rFonts w:cs="B Nazanin" w:hint="cs"/>
+            <w:noProof/>
+            <w:color w:val="auto"/>
+            <w:szCs w:val="24"/>
+            <w:u w:val="none"/>
+            <w:rtl/>
+          </w:rPr>
+          <w:noBreakHyphen/>
+        </w:r>
+        <w:r>
+          <w:rPr>
+            <w:rStyle w:val="Hyperlink"/>
+            <w:rFonts w:cs="B Nazanin" w:hint="cs"/>
+            <w:noProof/>
+            <w:color w:val="auto"/>
+            <w:szCs w:val="24"/>
+            <w:u w:val="none"/>
+            <w:rtl/>
+          </w:rPr>
+          <w:t>1</w:t>
+        </w:r>
+        <w:r>
+          <w:rPr>
+            <w:rFonts w:cs="B Nazanin" w:hint="cs"/>
+            <w:iCs/>
+            <w:szCs w:val="24"/>
+            <w:rtl/>
+          </w:rPr>
+          <w:t xml:space="preserve"> ساختار کلی مبدل حرارتی صفحه ای پره دار</w:t>
+        </w:r>
+        <w:r>
+          <w:rPr>
+            <w:rFonts w:cs="B Nazanin" w:hint="cs"/>
+            <w:iCs/>
+            <w:szCs w:val="24"/>
+            <w:rtl/>
+          </w:rPr>
+          <w:t xml:space="preserve"> </w:t>
+        </w:r>
+        <w:r>
+          <w:rPr>
+            <w:rStyle w:val="Hyperlink"/>
+            <w:rFonts w:cs="B Nazanin" w:hint="cs"/>
+            <w:noProof/>
+            <w:webHidden/>
+            <w:color w:val="auto"/>
+            <w:szCs w:val="24"/>
+            <w:u w:val="none"/>
+            <w:rtl/>
+          </w:rPr>
+          <w:tab/>
+          <w:t>14</w:t>
+        </w:r>
+      </w:hyperlink>
+    </w:p>
+    <w:p>
+      <w:pPr>
+        <w:pStyle w:val="TableofFigures"/>
+        <w:tabs>
+          <w:tab w:val="right" w:leader="dot" w:pos="8665"/>
+        </w:tabs>
         <w:rPr>
           <w:rFonts w:asciiTheme="minorHAnsi" w:eastAsiaTheme="minorEastAsia" w:hAnsiTheme="minorHAnsi" w:cs="B Nazanin"/>
           <w:noProof/>
@@ -4945,314 +4919,190 @@
           <w:lang w:val="en-GB" w:eastAsia="en-GB" w:bidi="ar-SA"/>
         </w:rPr>
       </w:pPr>
-      <w:r>
-        <w:rPr>
-          <w:rFonts w:cs="B Nazanin" w:hint="cs"/>
-          <w:szCs w:val="24"/>
-          <w:rtl/>
-        </w:rPr>
-        <w:fldChar w:fldCharType="begin"/>
-      </w:r>
-      <w:r>
-        <w:rPr>
-          <w:rFonts w:cs="B Nazanin" w:hint="cs"/>
-          <w:szCs w:val="24"/>
-          <w:rtl/>
-        </w:rPr>
-        <w:instrText xml:space="preserve"> </w:instrText>
-      </w:r>
-      <w:r>
-        <w:rPr>
-          <w:rFonts w:cs="B Nazanin"/>
-          <w:szCs w:val="24"/>
-        </w:rPr>
-        <w:instrText>TOC</w:instrText>
-      </w:r>
-      <w:r>
-        <w:rPr>
-          <w:rFonts w:cs="B Nazanin" w:hint="cs"/>
-          <w:szCs w:val="24"/>
-          <w:rtl/>
-        </w:rPr>
-        <w:instrText xml:space="preserve"> \</w:instrText>
-      </w:r>
-      <w:r>
-        <w:rPr>
-          <w:rFonts w:cs="B Nazanin"/>
-          <w:szCs w:val="24"/>
-        </w:rPr>
-        <w:instrText>h \z \c</w:instrText>
-      </w:r>
-      <w:r>
-        <w:rPr>
-          <w:rFonts w:cs="B Nazanin" w:hint="cs"/>
-          <w:szCs w:val="24"/>
-          <w:rtl/>
-        </w:rPr>
-        <w:instrText xml:space="preserve"> "شکل" </w:instrText>
-      </w:r>
-      <w:r>
-        <w:rPr>
-          <w:rFonts w:cs="B Nazanin" w:hint="cs"/>
-          <w:szCs w:val="24"/>
-          <w:rtl/>
-        </w:rPr>
-        <w:fldChar w:fldCharType="separate"/>
-      </w:r>
-      <w:hyperlink r:id="rId11" w:anchor="_Toc125298504" w:history="1">
-        <w:bookmarkStart w:id="4" w:name="_Ref121924147"/>
-        <w:bookmarkStart w:id="5" w:name="_Toc125298508"/>
-        <w:r>
-          <w:rPr>
-            <w:rFonts w:hint="cs"/>
-            <w:rtl/>
-          </w:rPr>
-          <w:t xml:space="preserve">شکل </w:t>
-        </w:r>
-        <w:r>
-          <w:rPr>
-            <w:rtl/>
-          </w:rPr>
-          <w:fldChar w:fldCharType="begin"/>
-        </w:r>
-        <w:r>
-          <w:rPr>
-            <w:rFonts w:hint="cs"/>
-            <w:rtl/>
-          </w:rPr>
-          <w:instrText xml:space="preserve"> </w:instrText>
-        </w:r>
-        <w:r>
-          <w:instrText>STYLEREF</w:instrText>
-        </w:r>
-        <w:r>
-          <w:rPr>
-            <w:rFonts w:hint="cs"/>
-            <w:rtl/>
-          </w:rPr>
-          <w:instrText xml:space="preserve"> 1 \</w:instrText>
-        </w:r>
-        <w:r>
-          <w:instrText>s</w:instrText>
-        </w:r>
-        <w:r>
-          <w:rPr>
-            <w:rFonts w:hint="cs"/>
-            <w:rtl/>
-          </w:rPr>
-          <w:instrText xml:space="preserve"> </w:instrText>
-        </w:r>
-        <w:r>
-          <w:rPr>
-            <w:rtl/>
-          </w:rPr>
-          <w:fldChar w:fldCharType="separate"/>
-        </w:r>
-        <w:r>
-          <w:rPr>
-            <w:rFonts w:hint="cs"/>
+      <w:hyperlink r:id="rId12" w:anchor="_Toc125298488" w:history="1">
+        <w:r>
+          <w:rPr>
+            <w:rStyle w:val="Hyperlink"/>
+            <w:rFonts w:cs="B Nazanin" w:hint="cs"/>
             <w:noProof/>
-            <w:rtl/>
-          </w:rPr>
-          <w:t>‏1</w:t>
-        </w:r>
-        <w:r>
-          <w:rPr>
-            <w:rtl/>
-          </w:rPr>
-          <w:fldChar w:fldCharType="end"/>
-        </w:r>
-        <w:r>
-          <w:rPr>
-            <w:rFonts w:hint="cs"/>
+            <w:color w:val="auto"/>
+            <w:szCs w:val="24"/>
+            <w:u w:val="none"/>
+            <w:rtl/>
+          </w:rPr>
+          <w:t>شکل</w:t>
+        </w:r>
+        <w:r>
+          <w:rPr>
+            <w:rStyle w:val="Hyperlink"/>
+            <w:rFonts w:cs="B Nazanin" w:hint="cs"/>
+            <w:noProof/>
+            <w:color w:val="auto"/>
+            <w:szCs w:val="24"/>
+            <w:u w:val="none"/>
+            <w:rtl/>
+          </w:rPr>
+          <w:t xml:space="preserve"> ‏2</w:t>
+        </w:r>
+        <w:r>
+          <w:rPr>
+            <w:rStyle w:val="Hyperlink"/>
+            <w:rFonts w:cs="B Nazanin" w:hint="cs"/>
+            <w:noProof/>
+            <w:color w:val="auto"/>
+            <w:szCs w:val="24"/>
+            <w:u w:val="none"/>
             <w:rtl/>
           </w:rPr>
           <w:noBreakHyphen/>
         </w:r>
-        <w:bookmarkEnd w:id="4"/>
-        <w:r>
-          <w:rPr>
-            <w:rFonts w:hint="cs"/>
-            <w:rtl/>
-          </w:rPr>
-          <w:t>1 ساختار</w:t>
-        </w:r>
-        <w:r>
+        <w:r>
+          <w:rPr>
+            <w:rStyle w:val="Hyperlink"/>
+            <w:rFonts w:cs="B Nazanin" w:hint="cs"/>
+            <w:noProof/>
+            <w:color w:val="auto"/>
+            <w:szCs w:val="24"/>
+            <w:u w:val="none"/>
+            <w:rtl/>
+          </w:rPr>
+          <w:t>1</w:t>
+        </w:r>
+        <w:r>
+          <w:rPr>
+            <w:rFonts w:cs="B Nazanin" w:hint="cs"/>
+            <w:szCs w:val="24"/>
+            <w:rtl/>
+          </w:rPr>
           <w:t xml:space="preserve"> </w:t>
         </w:r>
         <w:r>
           <w:rPr>
-            <w:rFonts w:hint="cs"/>
-            <w:rtl/>
-          </w:rPr>
-          <w:t xml:space="preserve"> کلی مبدل صفحه‌ای پره‌دار</w:t>
-        </w:r>
-        <w:bookmarkEnd w:id="5"/>
+            <w:rFonts w:cs="B Nazanin" w:hint="cs"/>
+            <w:szCs w:val="24"/>
+            <w:rtl/>
+          </w:rPr>
+          <w:t>اجزای اصلی یک مبدل حرارتی صفجه ای پره دار</w:t>
+        </w:r>
+        <w:r>
+          <w:rPr>
+            <w:rFonts w:cs="B Nazanin" w:hint="cs"/>
+            <w:iCs/>
+            <w:szCs w:val="24"/>
+            <w:rtl/>
+          </w:rPr>
+          <w:t xml:space="preserve"> </w:t>
+        </w:r>
         <w:r>
           <w:rPr>
             <w:rStyle w:val="Hyperlink"/>
             <w:rFonts w:cs="B Nazanin" w:hint="cs"/>
             <w:noProof/>
             <w:webHidden/>
-            <w:szCs w:val="24"/>
-            <w:rtl/>
-          </w:rPr>
-          <w:t>.............................................................................</w:t>
-        </w:r>
-        <w:r>
-          <w:rPr>
-            <w:rFonts w:cs="B Nazanin" w:hint="cs"/>
-            <w:webHidden/>
-            <w:szCs w:val="24"/>
-            <w:rtl/>
-          </w:rPr>
-          <w:t>.........</w:t>
-        </w:r>
-        <w:r>
-          <w:rPr>
-            <w:rStyle w:val="Hyperlink"/>
-            <w:rFonts w:cs="B Nazanin" w:hint="cs"/>
-            <w:noProof/>
-            <w:webHidden/>
-            <w:szCs w:val="24"/>
-            <w:rtl/>
-          </w:rPr>
-          <w:t>............................</w:t>
-        </w:r>
-        <w:r>
-          <w:rPr>
-            <w:rStyle w:val="Hyperlink"/>
-            <w:rFonts w:cs="B Nazanin" w:hint="cs"/>
-            <w:noProof/>
-            <w:webHidden/>
-            <w:szCs w:val="24"/>
-            <w:rtl/>
-          </w:rPr>
-          <w:t>2</w:t>
+            <w:color w:val="auto"/>
+            <w:szCs w:val="24"/>
+            <w:u w:val="none"/>
+            <w:rtl/>
+          </w:rPr>
+          <w:tab/>
+          <w:t>14</w:t>
         </w:r>
       </w:hyperlink>
     </w:p>
     <w:p>
       <w:pPr>
-        <w:pStyle w:val="Subtitle"/>
-        <w:ind w:left="-694" w:right="-694"/>
-        <w:jc w:val="both"/>
-        <w:rPr>
+        <w:pStyle w:val="TableofFigures"/>
+        <w:tabs>
+          <w:tab w:val="right" w:leader="dot" w:pos="8665"/>
+        </w:tabs>
+        <w:rPr>
+          <w:rStyle w:val="Hyperlink"/>
           <w:rFonts w:cs="B Nazanin"/>
-          <w:iCs/>
-          <w:sz w:val="24"/>
+          <w:noProof/>
+          <w:color w:val="auto"/>
           <w:szCs w:val="24"/>
-          <w:rtl/>
-        </w:rPr>
-      </w:pPr>
-      <w:r>
-        <w:rPr>
-          <w:rFonts w:cs="B Nazanin"/>
-          <w:sz w:val="24"/>
-          <w:szCs w:val="24"/>
-        </w:rPr>
-        <w:t xml:space="preserve">         </w:t>
-      </w:r>
-      <w:hyperlink r:id="rId12" w:anchor="_Toc125298505" w:history="1">
-        <w:r>
-          <w:rPr>
-            <w:rFonts w:cs="B Nazanin" w:hint="cs"/>
-            <w:sz w:val="24"/>
+          <w:u w:val="none"/>
+          <w:rtl/>
+        </w:rPr>
+      </w:pPr>
+      <w:hyperlink r:id="rId13" w:anchor="_Toc125298488" w:history="1">
+        <w:r>
+          <w:rPr>
+            <w:rStyle w:val="Hyperlink"/>
+            <w:rFonts w:cs="B Nazanin" w:hint="cs"/>
+            <w:noProof/>
+            <w:color w:val="auto"/>
+            <w:szCs w:val="24"/>
+            <w:u w:val="none"/>
+            <w:rtl/>
+          </w:rPr>
+          <w:t>شکل</w:t>
+        </w:r>
+        <w:r>
+          <w:rPr>
+            <w:rStyle w:val="Hyperlink"/>
+            <w:rFonts w:cs="B Nazanin" w:hint="cs"/>
+            <w:noProof/>
+            <w:color w:val="auto"/>
+            <w:szCs w:val="24"/>
+            <w:u w:val="none"/>
+            <w:rtl/>
+          </w:rPr>
+          <w:t xml:space="preserve"> ‏</w:t>
+        </w:r>
+        <w:r>
+          <w:rPr>
+            <w:rStyle w:val="Hyperlink"/>
+            <w:rFonts w:cs="B Nazanin" w:hint="cs"/>
+            <w:noProof/>
+            <w:color w:val="auto"/>
+            <w:szCs w:val="24"/>
+            <w:u w:val="none"/>
+            <w:rtl/>
+          </w:rPr>
+          <w:t>3</w:t>
+        </w:r>
+        <w:r>
+          <w:rPr>
+            <w:rStyle w:val="Hyperlink"/>
+            <w:rFonts w:cs="B Nazanin" w:hint="cs"/>
+            <w:noProof/>
+            <w:color w:val="auto"/>
+            <w:szCs w:val="24"/>
+            <w:u w:val="none"/>
+            <w:rtl/>
+          </w:rPr>
+          <w:noBreakHyphen/>
+        </w:r>
+        <w:r>
+          <w:rPr>
+            <w:rStyle w:val="Hyperlink"/>
+            <w:rFonts w:cs="B Nazanin" w:hint="cs"/>
+            <w:noProof/>
+            <w:color w:val="auto"/>
+            <w:szCs w:val="24"/>
+            <w:u w:val="none"/>
+            <w:rtl/>
+          </w:rPr>
+          <w:t>1</w:t>
+        </w:r>
+        <w:r>
+          <w:rPr>
+            <w:rFonts w:cs="B Nazanin" w:hint="cs"/>
+            <w:iCs/>
+            <w:szCs w:val="24"/>
+            <w:rtl/>
+          </w:rPr>
+          <w:t xml:space="preserve"> نمایش شماتیک از سلسله مراتب مدل سازی اشفتگی</w:t>
+        </w:r>
+        <w:r>
+          <w:rPr>
+            <w:rFonts w:cs="B Nazanin" w:hint="cs"/>
+            <w:iCs/>
             <w:szCs w:val="24"/>
             <w:rtl/>
           </w:rPr>
           <w:t xml:space="preserve"> </w:t>
-        </w:r>
-        <w:r>
-          <w:rPr>
-            <w:rFonts w:cs="B Nazanin" w:hint="cs"/>
-            <w:sz w:val="24"/>
-            <w:szCs w:val="24"/>
-            <w:rtl/>
-          </w:rPr>
-          <w:t xml:space="preserve">  </w:t>
-        </w:r>
-        <w:r>
-          <w:rPr>
-            <w:rFonts w:hint="cs"/>
-            <w:rtl/>
-          </w:rPr>
-          <w:t xml:space="preserve">شکل </w:t>
-        </w:r>
-        <w:r>
-          <w:rPr>
-            <w:rtl/>
-          </w:rPr>
-          <w:fldChar w:fldCharType="begin"/>
-        </w:r>
-        <w:r>
-          <w:rPr>
-            <w:rFonts w:hint="cs"/>
-            <w:rtl/>
-          </w:rPr>
-          <w:instrText xml:space="preserve"> </w:instrText>
-        </w:r>
-        <w:r>
-          <w:instrText>STYLEREF</w:instrText>
-        </w:r>
-        <w:r>
-          <w:rPr>
-            <w:rFonts w:hint="cs"/>
-            <w:rtl/>
-          </w:rPr>
-          <w:instrText xml:space="preserve"> 1 \</w:instrText>
-        </w:r>
-        <w:r>
-          <w:instrText>s</w:instrText>
-        </w:r>
-        <w:r>
-          <w:rPr>
-            <w:rFonts w:hint="cs"/>
-            <w:rtl/>
-          </w:rPr>
-          <w:instrText xml:space="preserve"> </w:instrText>
-        </w:r>
-        <w:r>
-          <w:rPr>
-            <w:rtl/>
-          </w:rPr>
-          <w:fldChar w:fldCharType="separate"/>
-        </w:r>
-        <w:r>
-          <w:rPr>
-            <w:rFonts w:hint="cs"/>
-            <w:noProof/>
-            <w:rtl/>
-          </w:rPr>
-          <w:t>‏2</w:t>
-        </w:r>
-        <w:r>
-          <w:rPr>
-            <w:rtl/>
-          </w:rPr>
-          <w:fldChar w:fldCharType="end"/>
-        </w:r>
-        <w:r>
-          <w:rPr>
-            <w:rFonts w:hint="cs"/>
-            <w:rtl/>
-          </w:rPr>
-          <w:noBreakHyphen/>
-          <w:t xml:space="preserve">1 </w:t>
-        </w:r>
-        <w:r>
-          <w:rPr>
-            <w:rFonts w:ascii="Arial" w:hAnsi="Arial" w:cs="Arial" w:hint="cs"/>
-            <w:rtl/>
-          </w:rPr>
-          <w:t>–</w:t>
-        </w:r>
-        <w:r>
-          <w:rPr>
-            <w:rFonts w:hint="cs"/>
-            <w:rtl/>
-          </w:rPr>
-          <w:t xml:space="preserve"> اجزای اصلی یک مبدل حرارتی صفجه ای پره دار</w:t>
         </w:r>
         <w:r>
           <w:rPr>
@@ -5260,644 +5110,22 @@
             <w:rFonts w:cs="B Nazanin" w:hint="cs"/>
             <w:noProof/>
             <w:webHidden/>
-            <w:sz w:val="24"/>
-            <w:szCs w:val="24"/>
-            <w:rtl/>
-          </w:rPr>
-          <w:t>.............</w:t>
-        </w:r>
-        <w:r>
-          <w:rPr>
-            <w:rFonts w:cs="B Nazanin" w:hint="cs"/>
-            <w:webHidden/>
-            <w:sz w:val="24"/>
-            <w:szCs w:val="24"/>
-            <w:rtl/>
-          </w:rPr>
-          <w:t>.....................</w:t>
-        </w:r>
-        <w:r>
-          <w:rPr>
-            <w:rFonts w:cs="B Nazanin"/>
-            <w:webHidden/>
-            <w:sz w:val="24"/>
-            <w:szCs w:val="24"/>
-            <w:rtl/>
-          </w:rPr>
-          <w:t>.</w:t>
-        </w:r>
-        <w:r>
-          <w:rPr>
-            <w:rStyle w:val="Hyperlink"/>
-            <w:rFonts w:cs="B Nazanin" w:hint="cs"/>
-            <w:noProof/>
-            <w:webHidden/>
-            <w:sz w:val="24"/>
-            <w:szCs w:val="24"/>
-            <w:rtl/>
-          </w:rPr>
-          <w:t>..................................</w:t>
-        </w:r>
-        <w:r>
-          <w:rPr>
-            <w:rStyle w:val="Hyperlink"/>
-            <w:rFonts w:cs="B Nazanin" w:hint="cs"/>
-            <w:noProof/>
-            <w:webHidden/>
-            <w:sz w:val="24"/>
-            <w:szCs w:val="24"/>
-            <w:rtl/>
-          </w:rPr>
-          <w:t>.</w:t>
-        </w:r>
-        <w:r>
-          <w:rPr>
-            <w:rFonts w:cs="B Nazanin" w:hint="cs"/>
-            <w:webHidden/>
-            <w:sz w:val="24"/>
-            <w:szCs w:val="24"/>
-            <w:rtl/>
-          </w:rPr>
-          <w:t>.........</w:t>
-        </w:r>
-        <w:r>
-          <w:rPr>
-            <w:rStyle w:val="Hyperlink"/>
-            <w:rFonts w:cs="B Nazanin" w:hint="cs"/>
-            <w:noProof/>
-            <w:webHidden/>
-            <w:sz w:val="24"/>
-            <w:szCs w:val="24"/>
-            <w:rtl/>
-          </w:rPr>
-          <w:t>...........</w:t>
-        </w:r>
-        <w:r>
-          <w:rPr>
-            <w:rStyle w:val="Hyperlink"/>
-            <w:rFonts w:cs="B Nazanin" w:hint="cs"/>
-            <w:noProof/>
-            <w:webHidden/>
-            <w:sz w:val="24"/>
-            <w:szCs w:val="24"/>
-            <w:rtl/>
-          </w:rPr>
-          <w:t>..</w:t>
-        </w:r>
-        <w:r>
-          <w:rPr>
-            <w:rStyle w:val="Hyperlink"/>
-            <w:rFonts w:cs="B Nazanin" w:hint="cs"/>
-            <w:noProof/>
-            <w:webHidden/>
-            <w:sz w:val="24"/>
-            <w:szCs w:val="24"/>
-            <w:rtl/>
-          </w:rPr>
-          <w:t>...........</w:t>
-        </w:r>
-        <w:r>
-          <w:rPr>
-            <w:rStyle w:val="Hyperlink"/>
-            <w:rFonts w:cs="B Nazanin" w:hint="cs"/>
-            <w:noProof/>
-            <w:webHidden/>
-            <w:sz w:val="24"/>
-            <w:szCs w:val="24"/>
-            <w:rtl/>
-          </w:rPr>
-          <w:t>5</w:t>
+            <w:color w:val="auto"/>
+            <w:szCs w:val="24"/>
+            <w:u w:val="none"/>
+            <w:rtl/>
+          </w:rPr>
+          <w:tab/>
+          <w:t>14</w:t>
         </w:r>
       </w:hyperlink>
     </w:p>
     <w:p>
       <w:pPr>
-        <w:pStyle w:val="Subtitle"/>
-        <w:ind w:left="-694" w:right="-694"/>
-        <w:jc w:val="both"/>
-        <w:rPr>
-          <w:rFonts w:cs="B Nazanin"/>
-          <w:sz w:val="24"/>
-          <w:szCs w:val="24"/>
-          <w:rtl/>
-        </w:rPr>
-      </w:pPr>
-      <w:r>
-        <w:rPr>
-          <w:rFonts w:cs="B Nazanin" w:hint="cs"/>
-          <w:sz w:val="24"/>
-          <w:szCs w:val="24"/>
-          <w:rtl/>
-        </w:rPr>
-        <w:t xml:space="preserve">            </w:t>
-      </w:r>
-      <w:r>
-        <w:rPr>
-          <w:rFonts w:cs="B Lotus"/>
-          <w:sz w:val="24"/>
-          <w:szCs w:val="24"/>
-          <w:rtl/>
-        </w:rPr>
-        <w:t>شک</w:t>
-      </w:r>
-      <w:r>
-        <w:rPr>
-          <w:rFonts w:cs="B Lotus" w:hint="cs"/>
-          <w:sz w:val="24"/>
-          <w:szCs w:val="24"/>
-          <w:rtl/>
-        </w:rPr>
-        <w:t>ل 1-3</w:t>
-      </w:r>
-      <w:r>
-        <w:rPr>
-          <w:rFonts w:cs="B Lotus"/>
-          <w:sz w:val="24"/>
-          <w:szCs w:val="24"/>
-          <w:lang w:bidi="ar-SA"/>
-        </w:rPr>
-        <w:t>-</w:t>
-      </w:r>
-      <w:r>
-        <w:rPr>
-          <w:rFonts w:cs="B Lotus"/>
-          <w:sz w:val="24"/>
-          <w:szCs w:val="24"/>
-          <w:rtl/>
-        </w:rPr>
-        <w:t xml:space="preserve"> نما</w:t>
-      </w:r>
-      <w:r>
-        <w:rPr>
-          <w:rFonts w:cs="B Lotus" w:hint="cs"/>
-          <w:sz w:val="24"/>
-          <w:szCs w:val="24"/>
-          <w:rtl/>
-        </w:rPr>
-        <w:t>ی</w:t>
-      </w:r>
-      <w:r>
-        <w:rPr>
-          <w:rFonts w:cs="B Lotus" w:hint="eastAsia"/>
-          <w:sz w:val="24"/>
-          <w:szCs w:val="24"/>
-          <w:rtl/>
-        </w:rPr>
-        <w:t>ش</w:t>
-      </w:r>
-      <w:r>
-        <w:rPr>
-          <w:rFonts w:cs="B Lotus"/>
-          <w:sz w:val="24"/>
-          <w:szCs w:val="24"/>
-          <w:rtl/>
-        </w:rPr>
-        <w:t xml:space="preserve"> شمات</w:t>
-      </w:r>
-      <w:r>
-        <w:rPr>
-          <w:rFonts w:cs="B Lotus" w:hint="cs"/>
-          <w:sz w:val="24"/>
-          <w:szCs w:val="24"/>
-          <w:rtl/>
-        </w:rPr>
-        <w:t>ی</w:t>
-      </w:r>
-      <w:r>
-        <w:rPr>
-          <w:rFonts w:cs="B Lotus" w:hint="eastAsia"/>
-          <w:sz w:val="24"/>
-          <w:szCs w:val="24"/>
-          <w:rtl/>
-        </w:rPr>
-        <w:t>ک</w:t>
-      </w:r>
-      <w:r>
-        <w:rPr>
-          <w:rFonts w:cs="B Lotus"/>
-          <w:sz w:val="24"/>
-          <w:szCs w:val="24"/>
-          <w:rtl/>
-        </w:rPr>
-        <w:t xml:space="preserve"> از سلسله مراتب مدل ساز</w:t>
-      </w:r>
-      <w:r>
-        <w:rPr>
-          <w:rFonts w:cs="B Lotus" w:hint="cs"/>
-          <w:sz w:val="24"/>
-          <w:szCs w:val="24"/>
-          <w:rtl/>
-        </w:rPr>
-        <w:t>ی</w:t>
-      </w:r>
-      <w:r>
-        <w:rPr>
-          <w:rFonts w:cs="B Lotus"/>
-          <w:sz w:val="24"/>
-          <w:szCs w:val="24"/>
-          <w:rtl/>
-        </w:rPr>
-        <w:t xml:space="preserve"> آشفتگ</w:t>
-      </w:r>
-      <w:r>
-        <w:rPr>
-          <w:rFonts w:cs="B Lotus" w:hint="cs"/>
-          <w:sz w:val="24"/>
-          <w:szCs w:val="24"/>
-          <w:rtl/>
-        </w:rPr>
-        <w:t>ی</w:t>
-      </w:r>
-      <w:r>
-        <w:rPr>
-          <w:rFonts w:cs="B Nazanin" w:hint="cs"/>
-          <w:webHidden/>
-          <w:sz w:val="24"/>
-          <w:szCs w:val="24"/>
-          <w:rtl/>
-        </w:rPr>
-        <w:t>.....</w:t>
-      </w:r>
-      <w:r>
-        <w:rPr>
-          <w:rFonts w:cs="B Nazanin"/>
-          <w:webHidden/>
-          <w:sz w:val="24"/>
-          <w:szCs w:val="24"/>
-          <w:rtl/>
-        </w:rPr>
-        <w:t>...</w:t>
-      </w:r>
-      <w:r>
-        <w:rPr>
-          <w:rFonts w:cs="B Nazanin" w:hint="cs"/>
-          <w:webHidden/>
-          <w:sz w:val="24"/>
-          <w:szCs w:val="24"/>
-          <w:rtl/>
-        </w:rPr>
-        <w:t>...........................</w:t>
-      </w:r>
-      <w:r>
-        <w:rPr>
-          <w:rFonts w:cs="B Nazanin"/>
-          <w:webHidden/>
-          <w:sz w:val="24"/>
-          <w:szCs w:val="24"/>
-          <w:rtl/>
-        </w:rPr>
-        <w:t>.</w:t>
-      </w:r>
-      <w:r>
-        <w:rPr>
-          <w:rFonts w:cs="B Nazanin" w:hint="cs"/>
-          <w:webHidden/>
-          <w:sz w:val="24"/>
-          <w:szCs w:val="24"/>
-          <w:rtl/>
-        </w:rPr>
-        <w:t>.................................................</w:t>
-      </w:r>
-      <w:r>
-        <w:rPr>
-          <w:rFonts w:cs="B Nazanin" w:hint="cs"/>
-          <w:webHidden/>
-          <w:sz w:val="24"/>
-          <w:szCs w:val="24"/>
-          <w:rtl/>
-        </w:rPr>
-        <w:t>..</w:t>
-      </w:r>
-      <w:r>
-        <w:rPr>
-          <w:rFonts w:cs="B Nazanin" w:hint="cs"/>
-          <w:webHidden/>
-          <w:sz w:val="24"/>
-          <w:szCs w:val="24"/>
-          <w:rtl/>
-        </w:rPr>
-        <w:t>...</w:t>
-      </w:r>
-      <w:r>
-        <w:rPr>
-          <w:rFonts w:cs="B Nazanin" w:hint="cs"/>
-          <w:webHidden/>
-          <w:sz w:val="24"/>
-          <w:szCs w:val="24"/>
-          <w:rtl/>
-        </w:rPr>
-        <w:t>.</w:t>
-      </w:r>
-      <w:r>
-        <w:rPr>
-          <w:rFonts w:cs="B Nazanin" w:hint="cs"/>
-          <w:webHidden/>
-          <w:sz w:val="24"/>
-          <w:szCs w:val="24"/>
-          <w:rtl/>
-        </w:rPr>
-        <w:t>......</w:t>
-      </w:r>
-      <w:r>
-        <w:rPr>
-          <w:rFonts w:cs="B Nazanin" w:hint="cs"/>
-          <w:webHidden/>
-          <w:sz w:val="24"/>
-          <w:szCs w:val="24"/>
-          <w:rtl/>
-        </w:rPr>
-        <w:t>.</w:t>
-      </w:r>
-      <w:r>
-        <w:rPr>
-          <w:rFonts w:cs="B Nazanin" w:hint="cs"/>
-          <w:webHidden/>
-          <w:sz w:val="24"/>
-          <w:szCs w:val="24"/>
-          <w:rtl/>
-        </w:rPr>
-        <w:t>.........................</w:t>
-      </w:r>
-      <w:r>
-        <w:rPr>
-          <w:rFonts w:cs="B Nazanin"/>
-          <w:webHidden/>
-          <w:sz w:val="24"/>
-          <w:szCs w:val="24"/>
-          <w:rtl/>
-        </w:rPr>
-        <w:t>.</w:t>
-      </w:r>
-      <w:r>
-        <w:rPr>
-          <w:rFonts w:cs="B Nazanin" w:hint="cs"/>
-          <w:webHidden/>
-          <w:sz w:val="24"/>
-          <w:szCs w:val="24"/>
-          <w:rtl/>
-        </w:rPr>
-        <w:t>..7</w:t>
-      </w:r>
-    </w:p>
-    <w:p>
-      <w:pPr>
-        <w:pStyle w:val="Caption"/>
-        <w:jc w:val="both"/>
-        <w:rPr>
-          <w:rFonts w:cs="B Nazanin"/>
-          <w:sz w:val="24"/>
-          <w:szCs w:val="24"/>
-          <w:lang w:val="en-GB"/>
-        </w:rPr>
-      </w:pPr>
-      <w:bookmarkStart w:id="6" w:name="_Ref124729991"/>
-      <w:bookmarkStart w:id="7" w:name="_Toc125298510"/>
-      <w:r>
-        <w:rPr>
-          <w:rFonts w:cs="B Nazanin" w:hint="cs"/>
-          <w:sz w:val="24"/>
-          <w:szCs w:val="24"/>
-          <w:rtl/>
-        </w:rPr>
-        <w:t xml:space="preserve">شکل </w:t>
-      </w:r>
-      <w:r>
-        <w:rPr>
-          <w:rFonts w:cs="B Nazanin"/>
-          <w:sz w:val="24"/>
-          <w:szCs w:val="24"/>
-          <w:rtl/>
-        </w:rPr>
-        <w:fldChar w:fldCharType="begin"/>
-      </w:r>
-      <w:r>
-        <w:rPr>
-          <w:rFonts w:cs="B Nazanin" w:hint="cs"/>
-          <w:sz w:val="24"/>
-          <w:szCs w:val="24"/>
-          <w:rtl/>
-        </w:rPr>
-        <w:instrText xml:space="preserve"> </w:instrText>
-      </w:r>
-      <w:r>
-        <w:rPr>
-          <w:rFonts w:cs="B Nazanin"/>
-          <w:sz w:val="24"/>
-          <w:szCs w:val="24"/>
-        </w:rPr>
-        <w:instrText>STYLEREF</w:instrText>
-      </w:r>
-      <w:r>
-        <w:rPr>
-          <w:rFonts w:cs="B Nazanin" w:hint="cs"/>
-          <w:sz w:val="24"/>
-          <w:szCs w:val="24"/>
-          <w:rtl/>
-        </w:rPr>
-        <w:instrText xml:space="preserve"> 1 \</w:instrText>
-      </w:r>
-      <w:r>
-        <w:rPr>
-          <w:rFonts w:cs="B Nazanin"/>
-          <w:sz w:val="24"/>
-          <w:szCs w:val="24"/>
-        </w:rPr>
-        <w:instrText>s</w:instrText>
-      </w:r>
-      <w:r>
-        <w:rPr>
-          <w:rFonts w:cs="B Nazanin" w:hint="cs"/>
-          <w:sz w:val="24"/>
-          <w:szCs w:val="24"/>
-          <w:rtl/>
-        </w:rPr>
-        <w:instrText xml:space="preserve"> </w:instrText>
-      </w:r>
-      <w:r>
-        <w:rPr>
-          <w:rFonts w:cs="B Nazanin"/>
-          <w:sz w:val="24"/>
-          <w:szCs w:val="24"/>
-          <w:rtl/>
-        </w:rPr>
-        <w:fldChar w:fldCharType="separate"/>
-      </w:r>
-      <w:r>
-        <w:rPr>
-          <w:rFonts w:cs="B Nazanin" w:hint="eastAsia"/>
-          <w:noProof/>
-          <w:sz w:val="24"/>
-          <w:szCs w:val="24"/>
-          <w:rtl/>
-        </w:rPr>
-        <w:t>‏</w:t>
-      </w:r>
-      <w:r>
-        <w:rPr>
-          <w:rFonts w:cs="B Nazanin" w:hint="cs"/>
-          <w:noProof/>
-          <w:sz w:val="24"/>
-          <w:szCs w:val="24"/>
-          <w:rtl/>
-        </w:rPr>
-        <w:t>2</w:t>
-      </w:r>
-      <w:r>
-        <w:rPr>
-          <w:rFonts w:cs="B Nazanin"/>
-          <w:sz w:val="24"/>
-          <w:szCs w:val="24"/>
-          <w:rtl/>
-        </w:rPr>
-        <w:fldChar w:fldCharType="end"/>
-      </w:r>
-      <w:r>
-        <w:rPr>
-          <w:rFonts w:cs="B Nazanin" w:hint="cs"/>
-          <w:sz w:val="24"/>
-          <w:szCs w:val="24"/>
-          <w:rtl/>
-        </w:rPr>
-        <w:noBreakHyphen/>
-      </w:r>
-      <w:bookmarkEnd w:id="6"/>
-      <w:r>
-        <w:rPr>
-          <w:rFonts w:cs="B Nazanin" w:hint="cs"/>
-          <w:sz w:val="24"/>
-          <w:szCs w:val="24"/>
-          <w:rtl/>
-        </w:rPr>
-        <w:t>1 پارامترهای مشخص‌کننده پر‌ه‌ها در پژوهش مانگلیک و برگلز</w:t>
-      </w:r>
-      <w:bookmarkEnd w:id="7"/>
-      <w:r>
-        <w:rPr>
-          <w:rFonts w:cs="B Nazanin" w:hint="cs"/>
-          <w:webHidden/>
-          <w:sz w:val="24"/>
-          <w:szCs w:val="24"/>
-          <w:rtl/>
-        </w:rPr>
-        <w:t xml:space="preserve"> .........................</w:t>
-      </w:r>
-      <w:r>
-        <w:rPr>
-          <w:rFonts w:cs="B Nazanin"/>
-          <w:webHidden/>
-          <w:sz w:val="24"/>
-          <w:szCs w:val="24"/>
-          <w:rtl/>
-        </w:rPr>
-        <w:t>.</w:t>
-      </w:r>
-      <w:r>
-        <w:rPr>
-          <w:rFonts w:cs="B Nazanin" w:hint="cs"/>
-          <w:webHidden/>
-          <w:sz w:val="24"/>
-          <w:szCs w:val="24"/>
-          <w:rtl/>
-        </w:rPr>
-        <w:t>..................................</w:t>
-      </w:r>
-      <w:r>
-        <w:rPr>
-          <w:rFonts w:cs="B Nazanin"/>
-          <w:webHidden/>
-          <w:sz w:val="24"/>
-          <w:szCs w:val="24"/>
-          <w:rtl/>
-        </w:rPr>
-        <w:t>.</w:t>
-      </w:r>
-      <w:r>
-        <w:rPr>
-          <w:rFonts w:cs="B Nazanin" w:hint="cs"/>
-          <w:webHidden/>
-          <w:sz w:val="24"/>
-          <w:szCs w:val="24"/>
-          <w:rtl/>
-        </w:rPr>
-        <w:t>...</w:t>
-      </w:r>
-      <w:r>
-        <w:rPr>
-          <w:rFonts w:cs="B Nazanin" w:hint="cs"/>
-          <w:webHidden/>
-          <w:sz w:val="24"/>
-          <w:szCs w:val="24"/>
-          <w:rtl/>
-        </w:rPr>
-        <w:t>.</w:t>
-      </w:r>
-      <w:r>
-        <w:rPr>
-          <w:rFonts w:cs="B Nazanin" w:hint="cs"/>
-          <w:webHidden/>
-          <w:sz w:val="24"/>
-          <w:szCs w:val="24"/>
-          <w:rtl/>
-        </w:rPr>
-        <w:t>.........</w:t>
-      </w:r>
-      <w:r>
-        <w:rPr>
-          <w:rFonts w:cs="B Nazanin" w:hint="cs"/>
-          <w:webHidden/>
-          <w:sz w:val="24"/>
-          <w:szCs w:val="24"/>
-          <w:rtl/>
-        </w:rPr>
-        <w:t>.</w:t>
-      </w:r>
-      <w:r>
-        <w:rPr>
-          <w:rFonts w:cs="B Nazanin" w:hint="cs"/>
-          <w:webHidden/>
-          <w:sz w:val="24"/>
-          <w:szCs w:val="24"/>
-          <w:rtl/>
-        </w:rPr>
-        <w:t>..........</w:t>
-      </w:r>
-      <w:r>
-        <w:rPr>
-          <w:rFonts w:cs="B Nazanin" w:hint="cs"/>
-          <w:webHidden/>
-          <w:sz w:val="24"/>
-          <w:szCs w:val="24"/>
-          <w:rtl/>
-        </w:rPr>
-        <w:t>.</w:t>
-      </w:r>
-      <w:r>
-        <w:rPr>
-          <w:rFonts w:cs="B Nazanin" w:hint="cs"/>
-          <w:webHidden/>
-          <w:sz w:val="24"/>
-          <w:szCs w:val="24"/>
-          <w:rtl/>
-        </w:rPr>
-        <w:t>............</w:t>
-      </w:r>
-      <w:r>
-        <w:rPr>
-          <w:rFonts w:cs="B Nazanin" w:hint="cs"/>
-          <w:sz w:val="24"/>
-          <w:szCs w:val="24"/>
-          <w:rtl/>
-        </w:rPr>
-        <w:t>.17</w:t>
-      </w:r>
-    </w:p>
-    <w:p>
-      <w:pPr>
         <w:pStyle w:val="TableofFigures"/>
         <w:tabs>
-          <w:tab w:val="right" w:leader="underscore" w:pos="8665"/>
+          <w:tab w:val="right" w:leader="dot" w:pos="8665"/>
         </w:tabs>
-        <w:jc w:val="both"/>
         <w:rPr>
           <w:rFonts w:asciiTheme="minorHAnsi" w:eastAsiaTheme="minorEastAsia" w:hAnsiTheme="minorHAnsi" w:cs="B Nazanin"/>
           <w:noProof/>
@@ -5906,105 +5134,80 @@
           <w:lang w:val="en-GB" w:eastAsia="en-GB" w:bidi="ar-SA"/>
         </w:rPr>
       </w:pPr>
-      <w:hyperlink r:id="rId13" w:anchor="_Toc125298516" w:history="1">
+      <w:hyperlink r:id="rId14" w:anchor="_Toc125298488" w:history="1">
         <w:r>
           <w:rPr>
             <w:rStyle w:val="Hyperlink"/>
             <w:rFonts w:cs="B Nazanin" w:hint="cs"/>
             <w:noProof/>
-            <w:szCs w:val="24"/>
-            <w:rtl/>
-          </w:rPr>
-          <w:t>شکل ‏</w:t>
+            <w:color w:val="auto"/>
+            <w:szCs w:val="24"/>
+            <w:u w:val="none"/>
+            <w:rtl/>
+          </w:rPr>
+          <w:t>شکل</w:t>
         </w:r>
         <w:r>
           <w:rPr>
             <w:rStyle w:val="Hyperlink"/>
             <w:rFonts w:cs="B Nazanin" w:hint="cs"/>
             <w:noProof/>
-            <w:szCs w:val="24"/>
-            <w:rtl/>
-          </w:rPr>
+            <w:color w:val="auto"/>
+            <w:szCs w:val="24"/>
+            <w:u w:val="none"/>
+            <w:rtl/>
+          </w:rPr>
+          <w:t xml:space="preserve"> ‏</w:t>
+        </w:r>
+        <w:r>
+          <w:rPr>
+            <w:rStyle w:val="Hyperlink"/>
+            <w:rFonts w:cs="B Nazanin" w:hint="cs"/>
+            <w:noProof/>
+            <w:color w:val="auto"/>
+            <w:szCs w:val="24"/>
+            <w:u w:val="none"/>
+            <w:rtl/>
+          </w:rPr>
+          <w:t>1</w:t>
+        </w:r>
+        <w:r>
+          <w:rPr>
+            <w:rStyle w:val="Hyperlink"/>
+            <w:rFonts w:cs="B Nazanin" w:hint="cs"/>
+            <w:noProof/>
+            <w:color w:val="auto"/>
+            <w:szCs w:val="24"/>
+            <w:u w:val="none"/>
+            <w:rtl/>
+          </w:rPr>
+          <w:noBreakHyphen/>
           <w:t>2</w:t>
         </w:r>
         <w:r>
           <w:rPr>
-            <w:rStyle w:val="Hyperlink"/>
-            <w:rFonts w:cs="B Nazanin" w:hint="cs"/>
-            <w:noProof/>
-            <w:szCs w:val="24"/>
-            <w:rtl/>
-          </w:rPr>
-          <w:noBreakHyphen/>
-        </w:r>
-        <w:r>
-          <w:rPr>
-            <w:rStyle w:val="Hyperlink"/>
-            <w:rFonts w:cs="B Nazanin" w:hint="cs"/>
-            <w:noProof/>
-            <w:szCs w:val="24"/>
-            <w:rtl/>
-          </w:rPr>
-          <w:t>2</w:t>
-        </w:r>
-        <w:r>
-          <w:rPr>
-            <w:rStyle w:val="Hyperlink"/>
-            <w:rFonts w:cs="B Nazanin" w:hint="cs"/>
-            <w:noProof/>
-            <w:szCs w:val="24"/>
-            <w:rtl/>
-          </w:rPr>
-          <w:t xml:space="preserve"> تغییرات هزینه سالانه عملیاتی مبدل در مقابل بازده انتقال حرارت دو مبدل مورد بررسی توسط حاج</w:t>
-        </w:r>
-        <w:r>
-          <w:rPr>
-            <w:rStyle w:val="Hyperlink"/>
-            <w:rFonts w:cs="B Nazanin"/>
-            <w:noProof/>
-            <w:szCs w:val="24"/>
-          </w:rPr>
-          <w:t>‌</w:t>
-        </w:r>
-        <w:r>
-          <w:rPr>
-            <w:rStyle w:val="Hyperlink"/>
-            <w:rFonts w:cs="B Nazanin" w:hint="cs"/>
-            <w:noProof/>
-            <w:szCs w:val="24"/>
-            <w:rtl/>
-          </w:rPr>
-          <w:t>عبداللهی</w:t>
-        </w:r>
-        <w:r>
-          <w:rPr>
-            <w:rStyle w:val="Hyperlink"/>
-            <w:rFonts w:cs="B Nazanin" w:hint="cs"/>
-            <w:noProof/>
-            <w:szCs w:val="24"/>
-            <w:rtl/>
-          </w:rPr>
-          <w:t>..</w:t>
-        </w:r>
-        <w:r>
-          <w:rPr>
-            <w:rStyle w:val="Hyperlink"/>
-            <w:rFonts w:cs="B Nazanin" w:hint="cs"/>
-            <w:noProof/>
-            <w:szCs w:val="24"/>
-            <w:rtl/>
-          </w:rPr>
-          <w:t>.......</w:t>
-        </w:r>
-        <w:r>
-          <w:rPr>
-            <w:rStyle w:val="Hyperlink"/>
-            <w:rFonts w:cs="B Nazanin" w:hint="cs"/>
-            <w:noProof/>
-            <w:szCs w:val="24"/>
-            <w:rtl/>
-          </w:rPr>
-          <w:t>..</w:t>
+            <w:rFonts w:cs="B Nazanin" w:hint="cs"/>
+            <w:szCs w:val="24"/>
+            <w:rtl/>
+          </w:rPr>
+          <w:t xml:space="preserve"> </w:t>
+        </w:r>
+        <w:r>
+          <w:rPr>
+            <w:rFonts w:cs="B Nazanin" w:hint="cs"/>
+            <w:szCs w:val="24"/>
+            <w:rtl/>
+          </w:rPr>
+          <w:t>پارامتر های مشخص شده پره ها در پژوهش مانگلیگ و برگلز</w:t>
+        </w:r>
+        <w:r>
+          <w:rPr>
+            <w:rFonts w:cs="B Nazanin" w:hint="cs"/>
+            <w:iCs/>
+            <w:szCs w:val="24"/>
+            <w:rtl/>
+          </w:rPr>
+          <w:t xml:space="preserve"> </w:t>
         </w:r>
         <w:r>
           <w:rPr>
@@ -6012,10 +5215,13 @@
             <w:rFonts w:cs="B Nazanin" w:hint="cs"/>
             <w:noProof/>
             <w:webHidden/>
-            <w:szCs w:val="24"/>
-            <w:rtl/>
-          </w:rPr>
-          <w:t>20</w:t>
+            <w:color w:val="auto"/>
+            <w:szCs w:val="24"/>
+            <w:u w:val="none"/>
+            <w:rtl/>
+          </w:rPr>
+          <w:tab/>
+          <w:t>14</w:t>
         </w:r>
       </w:hyperlink>
     </w:p>
@@ -6023,134 +5229,91 @@
       <w:pPr>
         <w:pStyle w:val="TableofFigures"/>
         <w:tabs>
-          <w:tab w:val="right" w:leader="underscore" w:pos="8665"/>
+          <w:tab w:val="right" w:leader="dot" w:pos="8665"/>
         </w:tabs>
-        <w:jc w:val="both"/>
         <w:rPr>
           <w:rStyle w:val="Hyperlink"/>
           <w:rFonts w:cs="B Nazanin"/>
           <w:noProof/>
+          <w:color w:val="auto"/>
           <w:szCs w:val="24"/>
-          <w:rtl/>
-        </w:rPr>
-      </w:pPr>
-      <w:hyperlink r:id="rId14" w:anchor="_Toc125298517" w:history="1">
+          <w:u w:val="none"/>
+          <w:rtl/>
+        </w:rPr>
+      </w:pPr>
+      <w:hyperlink r:id="rId15" w:anchor="_Toc125298488" w:history="1">
         <w:r>
           <w:rPr>
             <w:rStyle w:val="Hyperlink"/>
             <w:rFonts w:cs="B Nazanin" w:hint="cs"/>
             <w:noProof/>
-            <w:szCs w:val="24"/>
-            <w:rtl/>
-          </w:rPr>
-          <w:t>شکل‏</w:t>
+            <w:color w:val="auto"/>
+            <w:szCs w:val="24"/>
+            <w:u w:val="none"/>
+            <w:rtl/>
+          </w:rPr>
+          <w:t>جدول ‏</w:t>
         </w:r>
         <w:r>
           <w:rPr>
             <w:rStyle w:val="Hyperlink"/>
             <w:rFonts w:cs="B Nazanin" w:hint="cs"/>
             <w:noProof/>
-            <w:szCs w:val="24"/>
-            <w:rtl/>
-          </w:rPr>
-          <w:t>3</w:t>
+            <w:color w:val="auto"/>
+            <w:szCs w:val="24"/>
+            <w:u w:val="none"/>
+            <w:rtl/>
+          </w:rPr>
+          <w:t>2</w:t>
         </w:r>
         <w:r>
           <w:rPr>
             <w:rStyle w:val="Hyperlink"/>
             <w:rFonts w:cs="B Nazanin" w:hint="cs"/>
             <w:noProof/>
-            <w:szCs w:val="24"/>
+            <w:color w:val="auto"/>
+            <w:szCs w:val="24"/>
+            <w:u w:val="none"/>
             <w:rtl/>
           </w:rPr>
           <w:noBreakHyphen/>
-        </w:r>
-        <w:r>
-          <w:rPr>
-            <w:rStyle w:val="Hyperlink"/>
-            <w:rFonts w:cs="B Nazanin" w:hint="cs"/>
-            <w:noProof/>
-            <w:szCs w:val="24"/>
-            <w:rtl/>
-          </w:rPr>
           <w:t>2</w:t>
         </w:r>
         <w:r>
           <w:rPr>
-            <w:rStyle w:val="Hyperlink"/>
-            <w:rFonts w:cs="B Nazanin" w:hint="cs"/>
-            <w:noProof/>
-            <w:szCs w:val="24"/>
-            <w:rtl/>
-          </w:rPr>
-          <w:t xml:space="preserve"> تغییرات</w:t>
-        </w:r>
-        <w:r>
-          <w:rPr>
-            <w:rStyle w:val="Hyperlink"/>
             <w:rFonts w:cs="B Nazanin"/>
-            <w:noProof/>
-            <w:szCs w:val="24"/>
-          </w:rPr>
-          <w:t xml:space="preserve">(a </w:t>
-        </w:r>
-        <w:r>
-          <w:rPr>
-            <w:rStyle w:val="Hyperlink"/>
-            <w:rFonts w:cs="B Nazanin" w:hint="cs"/>
-            <w:noProof/>
-            <w:szCs w:val="24"/>
-            <w:rtl/>
-          </w:rPr>
-          <w:t xml:space="preserve"> سطح انتقال حرارت مورد نیاز مبدل و </w:t>
-        </w:r>
-        <w:r>
-          <w:rPr>
-            <w:rStyle w:val="Hyperlink"/>
-            <w:rFonts w:cs="B Nazanin"/>
-            <w:noProof/>
-            <w:szCs w:val="24"/>
-          </w:rPr>
-          <w:t xml:space="preserve"> (b</w:t>
-        </w:r>
-        <w:r>
-          <w:rPr>
-            <w:rStyle w:val="Hyperlink"/>
-            <w:rFonts w:cs="B Nazanin" w:hint="cs"/>
-            <w:noProof/>
-            <w:szCs w:val="24"/>
-            <w:rtl/>
-          </w:rPr>
-          <w:t>افت فشار در مبدل‌ها در مقابل بازده انتقال حرارت دو مبدل مورد بررسی توسط حاج</w:t>
-        </w:r>
-        <w:r>
-          <w:rPr>
-            <w:rStyle w:val="Hyperlink"/>
-            <w:rFonts w:cs="B Nazanin"/>
-            <w:noProof/>
-            <w:szCs w:val="24"/>
-          </w:rPr>
-          <w:t>‌</w:t>
-        </w:r>
-        <w:r>
-          <w:rPr>
-            <w:rStyle w:val="Hyperlink"/>
-            <w:rFonts w:cs="B Nazanin" w:hint="cs"/>
-            <w:noProof/>
-            <w:szCs w:val="24"/>
-            <w:rtl/>
-          </w:rPr>
-          <w:t>عبداللهی</w:t>
-        </w:r>
-        <w:r>
-          <w:rPr>
-            <w:rStyle w:val="Hyperlink"/>
-            <w:rFonts w:cs="B Nazanin" w:hint="cs"/>
-            <w:noProof/>
-            <w:szCs w:val="24"/>
-            <w:rtl/>
-          </w:rPr>
-          <w:t>............</w:t>
+            <w:iCs/>
+            <w:szCs w:val="24"/>
+            <w:rtl/>
+          </w:rPr>
+          <w:t xml:space="preserve"> </w:t>
+        </w:r>
+        <w:r>
+          <w:rPr>
+            <w:rFonts w:cs="B Nazanin" w:hint="cs"/>
+            <w:iCs/>
+            <w:szCs w:val="24"/>
+            <w:rtl/>
+          </w:rPr>
+          <w:t>تغییرات هزیته سالانه عملیاتی مبدل در مقا</w:t>
+        </w:r>
+        <w:r>
+          <w:rPr>
+            <w:rFonts w:cs="B Nazanin" w:hint="cs"/>
+            <w:iCs/>
+            <w:szCs w:val="24"/>
+            <w:rtl/>
+          </w:rPr>
+          <w:t>بل بازده انتقال حرارت دو مدل مورد بررسی</w:t>
+        </w:r>
+        <w:r>
+          <w:rPr>
+            <w:rFonts w:cs="B Nazanin" w:hint="cs"/>
+            <w:iCs/>
+            <w:szCs w:val="24"/>
+            <w:rtl/>
+          </w:rPr>
+          <w:t xml:space="preserve"> </w:t>
         </w:r>
         <w:r>
           <w:rPr>
@@ -6158,10 +5321,84 @@
             <w:rFonts w:cs="B Nazanin" w:hint="cs"/>
             <w:noProof/>
             <w:webHidden/>
-            <w:szCs w:val="24"/>
-            <w:rtl/>
-          </w:rPr>
-          <w:t>.....</w:t>
+            <w:color w:val="auto"/>
+            <w:szCs w:val="24"/>
+            <w:u w:val="none"/>
+            <w:rtl/>
+          </w:rPr>
+          <w:tab/>
+          <w:t>14</w:t>
+        </w:r>
+      </w:hyperlink>
+    </w:p>
+    <w:p>
+      <w:pPr>
+        <w:pStyle w:val="TableofFigures"/>
+        <w:tabs>
+          <w:tab w:val="right" w:leader="dot" w:pos="8665"/>
+        </w:tabs>
+        <w:rPr>
+          <w:rFonts w:asciiTheme="minorHAnsi" w:eastAsiaTheme="minorEastAsia" w:hAnsiTheme="minorHAnsi" w:cs="B Nazanin"/>
+          <w:noProof/>
+          <w:szCs w:val="24"/>
+          <w:rtl/>
+          <w:lang w:val="en-GB" w:eastAsia="en-GB" w:bidi="ar-SA"/>
+        </w:rPr>
+      </w:pPr>
+      <w:hyperlink r:id="rId16" w:anchor="_Toc125298488" w:history="1">
+        <w:r>
+          <w:rPr>
+            <w:rStyle w:val="Hyperlink"/>
+            <w:rFonts w:cs="B Nazanin" w:hint="cs"/>
+            <w:noProof/>
+            <w:color w:val="auto"/>
+            <w:szCs w:val="24"/>
+            <w:u w:val="none"/>
+            <w:rtl/>
+          </w:rPr>
+          <w:t>جدول ‏</w:t>
+        </w:r>
+        <w:r>
+          <w:rPr>
+            <w:rStyle w:val="Hyperlink"/>
+            <w:rFonts w:cs="B Nazanin" w:hint="cs"/>
+            <w:noProof/>
+            <w:color w:val="auto"/>
+            <w:szCs w:val="24"/>
+            <w:u w:val="none"/>
+            <w:rtl/>
+          </w:rPr>
+          <w:t>*3</w:t>
+        </w:r>
+        <w:r>
+          <w:rPr>
+            <w:rStyle w:val="Hyperlink"/>
+            <w:rFonts w:cs="B Nazanin" w:hint="cs"/>
+            <w:noProof/>
+            <w:color w:val="auto"/>
+            <w:szCs w:val="24"/>
+            <w:u w:val="none"/>
+            <w:rtl/>
+          </w:rPr>
+          <w:noBreakHyphen/>
+          <w:t>2</w:t>
+        </w:r>
+        <w:r>
+          <w:rPr>
+            <w:rFonts w:cs="B Nazanin" w:hint="cs"/>
+            <w:szCs w:val="24"/>
+            <w:rtl/>
+          </w:rPr>
+          <w:t xml:space="preserve"> خلاصه فعالیت‌ها و پژوهش‌های صورت گرفته برای بهینه‌سازی مبدل‌های حرارتی صفحه‌ای پره‌دار</w:t>
+        </w:r>
+        <w:r>
+          <w:rPr>
+            <w:rFonts w:cs="B Nazanin" w:hint="cs"/>
+            <w:iCs/>
+            <w:szCs w:val="24"/>
+            <w:rtl/>
+          </w:rPr>
+          <w:t xml:space="preserve"> </w:t>
         </w:r>
         <w:r>
           <w:rPr>
@@ -6169,23 +5406,52 @@
             <w:rFonts w:cs="B Nazanin" w:hint="cs"/>
             <w:noProof/>
             <w:webHidden/>
-            <w:szCs w:val="24"/>
-            <w:rtl/>
-          </w:rPr>
-          <w:t>..................</w:t>
-        </w:r>
-        <w:r>
-          <w:rPr>
-            <w:rStyle w:val="Hyperlink"/>
-            <w:rFonts w:cs="B Nazanin" w:hint="cs"/>
-            <w:noProof/>
-            <w:webHidden/>
-            <w:szCs w:val="24"/>
-            <w:rtl/>
-          </w:rPr>
-          <w:t>..................................................................................................................................................</w:t>
+            <w:color w:val="auto"/>
+            <w:szCs w:val="24"/>
+            <w:u w:val="none"/>
+            <w:rtl/>
+          </w:rPr>
+          <w:tab/>
+          <w:t>14</w:t>
         </w:r>
       </w:hyperlink>
+    </w:p>
+    <w:bookmarkEnd w:id="0"/>
+    <w:bookmarkEnd w:id="3"/>
+    <w:p>
+      <w:pPr>
+        <w:pStyle w:val="TableofFigures"/>
+        <w:tabs>
+          <w:tab w:val="right" w:leader="dot" w:pos="8665"/>
+        </w:tabs>
+        <w:rPr>
+          <w:rStyle w:val="Hyperlink"/>
+          <w:rFonts w:cs="B Nazanin"/>
+          <w:noProof/>
+          <w:color w:val="auto"/>
+          <w:szCs w:val="24"/>
+          <w:u w:val="none"/>
+          <w:rtl/>
+        </w:rPr>
+      </w:pPr>
+      <w:r>
+        <w:fldChar w:fldCharType="begin"/>
+      </w:r>
+      <w:r>
+        <w:instrText xml:space="preserve"> HYPERLINK "file:///C:\\Users\\Amir%20Abas\\Desktop\\New_folder\\univercity\\refrence\\hasan\\</w:instrText>
+      </w:r>
+      <w:r>
+        <w:rPr>
+          <w:rtl/>
+        </w:rPr>
+        <w:instrText>پایان%20نامه</w:instrText>
+      </w:r>
+      <w:r>
+        <w:instrText xml:space="preserve">.docx" \l "_Toc125298488" </w:instrText>
+      </w:r>
+      <w:r>
+        <w:fldChar w:fldCharType="separate"/>
+      </w:r>
       <w:r>
         <w:rPr>
           <w:rStyle w:val="Hyperlink"/>
@@ -6196,793 +5462,90 @@
           <w:u w:val="none"/>
           <w:rtl/>
         </w:rPr>
-        <w:t>20</w:t>
+        <w:t>جدول ‏</w:t>
       </w:r>
       <w:r>
         <w:rPr>
           <w:rStyle w:val="Hyperlink"/>
-          <w:rFonts w:cs="B Nazanin"/>
-          <w:noProof/>
-          <w:szCs w:val="24"/>
-          <w:rtl/>
-        </w:rPr>
-        <w:t xml:space="preserve"> </w:t>
-      </w:r>
-    </w:p>
-    <w:p>
-      <w:pPr>
-        <w:pStyle w:val="TableofFigures"/>
-        <w:tabs>
-          <w:tab w:val="right" w:leader="underscore" w:pos="8665"/>
-        </w:tabs>
-        <w:jc w:val="both"/>
-        <w:rPr>
-          <w:rFonts w:asciiTheme="minorHAnsi" w:eastAsiaTheme="minorEastAsia" w:hAnsiTheme="minorHAnsi" w:cs="B Nazanin"/>
-          <w:noProof/>
-          <w:szCs w:val="24"/>
-          <w:rtl/>
-          <w:lang w:val="en-GB" w:eastAsia="en-GB" w:bidi="ar-SA"/>
-        </w:rPr>
-      </w:pPr>
-      <w:hyperlink r:id="rId15" w:anchor="_Toc125298513" w:history="1">
-        <w:r>
-          <w:rPr>
-            <w:rStyle w:val="Hyperlink"/>
-            <w:rFonts w:cs="B Nazanin" w:hint="cs"/>
-            <w:noProof/>
-            <w:szCs w:val="24"/>
-            <w:rtl/>
-          </w:rPr>
-          <w:t>شکل ‏</w:t>
-        </w:r>
-        <w:r>
-          <w:rPr>
-            <w:rStyle w:val="Hyperlink"/>
-            <w:rFonts w:cs="B Nazanin" w:hint="cs"/>
-            <w:noProof/>
-            <w:szCs w:val="24"/>
-            <w:rtl/>
-          </w:rPr>
-          <w:t>4</w:t>
-        </w:r>
-        <w:r>
-          <w:rPr>
-            <w:rStyle w:val="Hyperlink"/>
-            <w:rFonts w:cs="B Nazanin" w:hint="cs"/>
-            <w:noProof/>
-            <w:szCs w:val="24"/>
-            <w:rtl/>
-          </w:rPr>
-          <w:noBreakHyphen/>
-        </w:r>
-        <w:r>
-          <w:rPr>
-            <w:rStyle w:val="Hyperlink"/>
-            <w:rFonts w:cs="B Nazanin" w:hint="cs"/>
-            <w:noProof/>
-            <w:szCs w:val="24"/>
-            <w:rtl/>
-          </w:rPr>
-          <w:t>2</w:t>
-        </w:r>
-        <w:r>
-          <w:rPr>
-            <w:rStyle w:val="Hyperlink"/>
-            <w:rFonts w:cs="B Nazanin" w:hint="cs"/>
-            <w:noProof/>
-            <w:szCs w:val="24"/>
-            <w:rtl/>
-          </w:rPr>
-          <w:t xml:space="preserve"> حساسیت توابع هدف بررسی شده در پژوهش یانگ و همکاران نسبت به متغیرهای بهینه‌سازی...........</w:t>
-        </w:r>
-        <w:r>
-          <w:rPr>
-            <w:rStyle w:val="Hyperlink"/>
-            <w:rFonts w:cs="B Nazanin" w:hint="cs"/>
-            <w:noProof/>
-            <w:webHidden/>
-            <w:szCs w:val="24"/>
-            <w:rtl/>
-          </w:rPr>
-          <w:t>...........................22</w:t>
-        </w:r>
-      </w:hyperlink>
-    </w:p>
-    <w:p>
-      <w:pPr>
-        <w:jc w:val="both"/>
-        <w:rPr>
-          <w:rFonts w:eastAsiaTheme="minorEastAsia" w:cs="B Nazanin"/>
-          <w:szCs w:val="24"/>
-        </w:rPr>
-      </w:pPr>
-    </w:p>
-    <w:p>
-      <w:pPr>
-        <w:jc w:val="both"/>
-        <w:rPr>
-          <w:rFonts w:eastAsiaTheme="minorEastAsia" w:cs="B Nazanin"/>
-          <w:szCs w:val="24"/>
-          <w:lang w:eastAsia="en-GB"/>
-        </w:rPr>
-      </w:pPr>
-      <w:r>
-        <w:rPr>
-          <w:rFonts w:eastAsiaTheme="minorEastAsia" w:cs="B Nazanin" w:hint="cs"/>
-          <w:szCs w:val="24"/>
-          <w:rtl/>
-          <w:lang w:val="en-GB" w:eastAsia="en-GB"/>
-        </w:rPr>
-        <w:t>شک</w:t>
-      </w:r>
-      <w:r>
-        <w:rPr>
-          <w:rFonts w:eastAsiaTheme="minorEastAsia" w:cs="B Nazanin" w:hint="cs"/>
-          <w:szCs w:val="24"/>
-          <w:rtl/>
-          <w:lang w:val="en-GB" w:eastAsia="en-GB"/>
-        </w:rPr>
-        <w:t>ل</w:t>
-      </w:r>
-      <w:r>
-        <w:rPr>
-          <w:rFonts w:eastAsiaTheme="minorEastAsia" w:cs="B Nazanin"/>
-          <w:szCs w:val="24"/>
-          <w:lang w:eastAsia="en-GB"/>
-        </w:rPr>
-        <w:t>3-1</w:t>
-      </w:r>
-      <w:r>
-        <w:rPr>
-          <w:rFonts w:eastAsiaTheme="minorEastAsia" w:cs="B Nazanin" w:hint="cs"/>
-          <w:szCs w:val="24"/>
-          <w:rtl/>
-          <w:lang w:eastAsia="en-GB"/>
-        </w:rPr>
-        <w:t xml:space="preserve"> </w:t>
-      </w:r>
-      <w:r>
-        <w:rPr>
-          <w:rFonts w:cs="B Nazanin"/>
-          <w:szCs w:val="24"/>
-          <w:rtl/>
-          <w:lang w:val="en-GB"/>
-        </w:rPr>
-        <w:t>ساختار مبدل حرارت</w:t>
-      </w:r>
-      <w:r>
-        <w:rPr>
           <w:rFonts w:cs="B Nazanin" w:hint="cs"/>
-          <w:szCs w:val="24"/>
-          <w:rtl/>
-          <w:lang w:val="en-GB"/>
-        </w:rPr>
-        <w:t>ی</w:t>
-      </w:r>
-      <w:r>
-        <w:rPr>
-          <w:rFonts w:cs="B Nazanin"/>
-          <w:szCs w:val="24"/>
-          <w:rtl/>
-          <w:lang w:val="en-GB"/>
-        </w:rPr>
-        <w:t xml:space="preserve"> صفحه ا</w:t>
-      </w:r>
-      <w:r>
-        <w:rPr>
-          <w:rFonts w:cs="B Nazanin" w:hint="cs"/>
-          <w:szCs w:val="24"/>
-          <w:rtl/>
-          <w:lang w:val="en-GB"/>
-        </w:rPr>
-        <w:t>ی پره دار</w:t>
-      </w:r>
-      <w:r>
-        <w:rPr>
-          <w:rFonts w:cs="B Nazanin"/>
-          <w:szCs w:val="24"/>
-          <w:rtl/>
-          <w:lang w:val="en-GB"/>
-        </w:rPr>
-        <w:t xml:space="preserve"> که جهت جر</w:t>
-      </w:r>
-      <w:r>
-        <w:rPr>
-          <w:rFonts w:cs="B Nazanin" w:hint="cs"/>
-          <w:szCs w:val="24"/>
-          <w:rtl/>
-          <w:lang w:val="en-GB"/>
-        </w:rPr>
-        <w:t>ی</w:t>
-      </w:r>
-      <w:r>
-        <w:rPr>
-          <w:rFonts w:cs="B Nazanin" w:hint="eastAsia"/>
-          <w:szCs w:val="24"/>
-          <w:rtl/>
-          <w:lang w:val="en-GB"/>
-        </w:rPr>
-        <w:t>ان</w:t>
-      </w:r>
-      <w:r>
-        <w:rPr>
-          <w:rFonts w:cs="B Nazanin"/>
-          <w:szCs w:val="24"/>
-          <w:rtl/>
-          <w:lang w:val="en-GB"/>
-        </w:rPr>
-        <w:t xml:space="preserve"> هوا را نشان م</w:t>
-      </w:r>
-      <w:r>
-        <w:rPr>
-          <w:rFonts w:cs="B Nazanin" w:hint="cs"/>
-          <w:szCs w:val="24"/>
-          <w:rtl/>
-          <w:lang w:val="en-GB"/>
-        </w:rPr>
-        <w:t>ی</w:t>
-      </w:r>
-      <w:r>
-        <w:rPr>
-          <w:rFonts w:cs="B Nazanin"/>
-          <w:szCs w:val="24"/>
-          <w:rtl/>
-          <w:lang w:val="en-GB"/>
-        </w:rPr>
-        <w:t xml:space="preserve"> دهد (</w:t>
-      </w:r>
-      <w:r>
-        <w:rPr>
-          <w:rFonts w:cs="B Nazanin"/>
-          <w:szCs w:val="24"/>
-          <w:lang w:val="en-GB"/>
-        </w:rPr>
-        <w:t>Lc</w:t>
-      </w:r>
-      <w:r>
-        <w:rPr>
-          <w:rFonts w:cs="B Nazanin"/>
-          <w:szCs w:val="24"/>
-          <w:rtl/>
-          <w:lang w:val="en-GB"/>
-        </w:rPr>
-        <w:t>، طول کانال برا</w:t>
-      </w:r>
-      <w:r>
-        <w:rPr>
-          <w:rFonts w:cs="B Nazanin" w:hint="cs"/>
-          <w:szCs w:val="24"/>
-          <w:rtl/>
-          <w:lang w:val="en-GB"/>
-        </w:rPr>
-        <w:t>ی</w:t>
-      </w:r>
-      <w:r>
-        <w:rPr>
-          <w:rFonts w:cs="B Nazanin"/>
-          <w:szCs w:val="24"/>
-          <w:rtl/>
-          <w:lang w:val="en-GB"/>
-        </w:rPr>
-        <w:t xml:space="preserve"> هوا</w:t>
-      </w:r>
-      <w:r>
-        <w:rPr>
-          <w:rFonts w:cs="B Nazanin" w:hint="cs"/>
-          <w:szCs w:val="24"/>
-          <w:rtl/>
-          <w:lang w:val="en-GB"/>
-        </w:rPr>
-        <w:t>ی</w:t>
-      </w:r>
-      <w:r>
-        <w:rPr>
-          <w:rFonts w:cs="B Nazanin"/>
-          <w:szCs w:val="24"/>
-          <w:rtl/>
-          <w:lang w:val="en-GB"/>
-        </w:rPr>
-        <w:t xml:space="preserve"> سرد،</w:t>
-      </w:r>
-      <m:oMath>
-        <m:sSub>
-          <m:sSubPr>
-            <m:ctrlPr>
-              <w:rPr>
-                <w:rFonts w:ascii="Cambria Math" w:hAnsi="Cambria Math" w:cs="B Nazanin"/>
-                <w:i/>
-                <w:szCs w:val="24"/>
-                <w:lang w:val="en-GB"/>
-              </w:rPr>
-            </m:ctrlPr>
-          </m:sSubPr>
-          <m:e>
-            <m:r>
-              <m:rPr>
-                <m:sty m:val="p"/>
-              </m:rPr>
-              <w:rPr>
-                <w:rFonts w:ascii="Cambria Math" w:hAnsi="Cambria Math" w:cs="B Nazanin"/>
-                <w:szCs w:val="24"/>
-              </w:rPr>
-              <m:t>L</m:t>
-            </m:r>
-          </m:e>
-          <m:sub>
-            <m:r>
-              <m:rPr>
-                <m:sty m:val="p"/>
-              </m:rPr>
-              <w:rPr>
-                <w:rFonts w:ascii="Cambria Math" w:hAnsi="Cambria Math" w:cs="B Nazanin"/>
-                <w:szCs w:val="24"/>
-                <w:lang w:val="en-GB"/>
-              </w:rPr>
-              <m:t>h</m:t>
-            </m:r>
-          </m:sub>
-        </m:sSub>
-      </m:oMath>
-      <w:r>
-        <w:rPr>
-          <w:rFonts w:cs="B Nazanin"/>
-          <w:szCs w:val="24"/>
-          <w:rtl/>
-          <w:lang w:val="en-GB"/>
-        </w:rPr>
-        <w:t xml:space="preserve"> طول کانال برا</w:t>
-      </w:r>
-      <w:r>
-        <w:rPr>
-          <w:rFonts w:cs="B Nazanin" w:hint="cs"/>
-          <w:szCs w:val="24"/>
-          <w:rtl/>
-          <w:lang w:val="en-GB"/>
-        </w:rPr>
-        <w:t>ی</w:t>
-      </w:r>
-      <w:r>
-        <w:rPr>
-          <w:rFonts w:cs="B Nazanin"/>
-          <w:szCs w:val="24"/>
-          <w:rtl/>
-          <w:lang w:val="en-GB"/>
-        </w:rPr>
-        <w:t xml:space="preserve"> هوا</w:t>
-      </w:r>
-      <w:r>
-        <w:rPr>
-          <w:rFonts w:cs="B Nazanin" w:hint="cs"/>
-          <w:szCs w:val="24"/>
-          <w:rtl/>
-          <w:lang w:val="en-GB"/>
-        </w:rPr>
-        <w:t>ی</w:t>
-      </w:r>
-      <w:r>
-        <w:rPr>
-          <w:rFonts w:cs="B Nazanin"/>
-          <w:szCs w:val="24"/>
-          <w:rtl/>
-          <w:lang w:val="en-GB"/>
-        </w:rPr>
-        <w:t xml:space="preserve"> گرم،</w:t>
-      </w:r>
-      <m:oMath>
-        <m:sSub>
-          <m:sSubPr>
-            <m:ctrlPr>
-              <w:rPr>
-                <w:rFonts w:ascii="Cambria Math" w:hAnsi="Cambria Math" w:cs="B Nazanin"/>
-                <w:i/>
-                <w:szCs w:val="24"/>
-                <w:lang w:val="en-GB"/>
-              </w:rPr>
-            </m:ctrlPr>
-          </m:sSubPr>
-          <m:e>
-            <m:r>
-              <m:rPr>
-                <m:sty m:val="p"/>
-              </m:rPr>
-              <w:rPr>
-                <w:rFonts w:ascii="Cambria Math" w:hAnsi="Cambria Math" w:cs="B Nazanin"/>
-                <w:szCs w:val="24"/>
-                <w:lang w:val="en-GB"/>
-              </w:rPr>
-              <m:t>H</m:t>
-            </m:r>
-          </m:e>
-          <m:sub>
-            <m:r>
-              <m:rPr>
-                <m:sty m:val="p"/>
-              </m:rPr>
-              <w:rPr>
-                <w:rFonts w:ascii="Cambria Math" w:hAnsi="Cambria Math" w:cs="B Nazanin"/>
-                <w:szCs w:val="24"/>
-                <w:lang w:val="en-GB"/>
-              </w:rPr>
-              <m:t>c</m:t>
-            </m:r>
-          </m:sub>
-        </m:sSub>
-      </m:oMath>
-      <w:r>
-        <w:rPr>
-          <w:rFonts w:cs="B Nazanin"/>
-          <w:szCs w:val="24"/>
-          <w:rtl/>
-          <w:lang w:val="en-GB"/>
-        </w:rPr>
-        <w:t xml:space="preserve"> ارتفاع کانال برا</w:t>
-      </w:r>
-      <w:r>
-        <w:rPr>
-          <w:rFonts w:cs="B Nazanin" w:hint="cs"/>
-          <w:szCs w:val="24"/>
-          <w:rtl/>
-          <w:lang w:val="en-GB"/>
-        </w:rPr>
-        <w:t>ی</w:t>
-      </w:r>
-      <w:r>
-        <w:rPr>
-          <w:rFonts w:cs="B Nazanin"/>
-          <w:szCs w:val="24"/>
-          <w:rtl/>
-          <w:lang w:val="en-GB"/>
-        </w:rPr>
-        <w:t xml:space="preserve"> هوا</w:t>
-      </w:r>
-      <w:r>
-        <w:rPr>
-          <w:rFonts w:cs="B Nazanin" w:hint="cs"/>
-          <w:szCs w:val="24"/>
-          <w:rtl/>
-          <w:lang w:val="en-GB"/>
-        </w:rPr>
-        <w:t>ی</w:t>
-      </w:r>
-      <w:r>
-        <w:rPr>
-          <w:rFonts w:cs="B Nazanin"/>
-          <w:szCs w:val="24"/>
-          <w:rtl/>
-          <w:lang w:val="en-GB"/>
-        </w:rPr>
-        <w:t xml:space="preserve"> سرد،</w:t>
-      </w:r>
-      <m:oMath>
-        <m:sSub>
-          <m:sSubPr>
-            <m:ctrlPr>
-              <w:rPr>
-                <w:rFonts w:ascii="Cambria Math" w:hAnsi="Cambria Math" w:cs="B Nazanin"/>
-                <w:i/>
-                <w:szCs w:val="24"/>
-                <w:lang w:val="en-GB"/>
-              </w:rPr>
-            </m:ctrlPr>
-          </m:sSubPr>
-          <m:e>
-            <m:r>
-              <m:rPr>
-                <m:sty m:val="p"/>
-              </m:rPr>
-              <w:rPr>
-                <w:rFonts w:ascii="Cambria Math" w:hAnsi="Cambria Math" w:cs="B Nazanin"/>
-                <w:szCs w:val="24"/>
-                <w:lang w:val="en-GB"/>
-              </w:rPr>
-              <m:t>H</m:t>
-            </m:r>
-          </m:e>
-          <m:sub>
-            <m:r>
-              <m:rPr>
-                <m:sty m:val="p"/>
-              </m:rPr>
-              <w:rPr>
-                <w:rFonts w:ascii="Cambria Math" w:hAnsi="Cambria Math" w:cs="B Nazanin"/>
-                <w:szCs w:val="24"/>
-                <w:lang w:val="en-GB"/>
-              </w:rPr>
-              <m:t>h</m:t>
-            </m:r>
-          </m:sub>
-        </m:sSub>
-      </m:oMath>
-      <w:r>
-        <w:rPr>
-          <w:rFonts w:cs="B Nazanin"/>
-          <w:szCs w:val="24"/>
-          <w:rtl/>
-          <w:lang w:val="en-GB"/>
-        </w:rPr>
-        <w:t xml:space="preserve"> ارتفاع کانال برا</w:t>
-      </w:r>
-      <w:r>
-        <w:rPr>
-          <w:rFonts w:cs="B Nazanin" w:hint="cs"/>
-          <w:szCs w:val="24"/>
-          <w:rtl/>
-          <w:lang w:val="en-GB"/>
-        </w:rPr>
-        <w:t>ی</w:t>
-      </w:r>
-      <w:r>
-        <w:rPr>
-          <w:rFonts w:cs="B Nazanin"/>
-          <w:szCs w:val="24"/>
-          <w:rtl/>
-          <w:lang w:val="en-GB"/>
-        </w:rPr>
-        <w:t xml:space="preserve"> هوا</w:t>
-      </w:r>
-      <w:r>
-        <w:rPr>
-          <w:rFonts w:cs="B Nazanin" w:hint="cs"/>
-          <w:szCs w:val="24"/>
-          <w:rtl/>
-          <w:lang w:val="en-GB"/>
-        </w:rPr>
-        <w:t>ی</w:t>
-      </w:r>
-      <w:r>
-        <w:rPr>
-          <w:rFonts w:cs="B Nazanin"/>
-          <w:szCs w:val="24"/>
-          <w:rtl/>
-          <w:lang w:val="en-GB"/>
-        </w:rPr>
-        <w:t xml:space="preserve"> گرم)</w:t>
-      </w:r>
-      <w:r>
-        <w:rPr>
-          <w:rFonts w:cs="B Nazanin" w:hint="cs"/>
-          <w:webHidden/>
-          <w:szCs w:val="24"/>
-          <w:rtl/>
-        </w:rPr>
-        <w:t xml:space="preserve"> </w:t>
-      </w:r>
-      <w:r>
-        <w:rPr>
-          <w:rFonts w:cs="B Nazanin" w:hint="cs"/>
-          <w:webHidden/>
-          <w:szCs w:val="24"/>
-          <w:rtl/>
-          <w:lang w:val="en-GB"/>
-        </w:rPr>
-        <w:t>.........................................................27</w:t>
-      </w:r>
-    </w:p>
-    <w:p>
-      <w:pPr>
-        <w:pStyle w:val="Caption"/>
-        <w:jc w:val="both"/>
-        <w:rPr>
-          <w:rFonts w:cs="B Nazanin"/>
-          <w:sz w:val="24"/>
-          <w:szCs w:val="24"/>
-          <w:rtl/>
-          <w:lang w:val="en-GB"/>
-        </w:rPr>
-      </w:pPr>
-      <w:hyperlink r:id="rId16" w:anchor="_Toc125298519" w:history="1">
-        <w:r>
-          <w:rPr>
-            <w:rStyle w:val="Hyperlink"/>
-            <w:rFonts w:cs="B Nazanin" w:hint="cs"/>
-            <w:noProof/>
-            <w:sz w:val="24"/>
-            <w:szCs w:val="24"/>
-            <w:rtl/>
-          </w:rPr>
-          <w:t xml:space="preserve">شکل </w:t>
-        </w:r>
-        <w:bookmarkStart w:id="8" w:name="_Hlk159672632"/>
-        <w:r>
-          <w:rPr>
-            <w:rStyle w:val="Hyperlink"/>
-            <w:rFonts w:cs="B Nazanin"/>
-            <w:noProof/>
-            <w:sz w:val="24"/>
-            <w:szCs w:val="24"/>
-          </w:rPr>
-          <w:t>3-2</w:t>
-        </w:r>
-        <w:r>
-          <w:rPr>
-            <w:rFonts w:cs="B Nazanin" w:hint="cs"/>
-            <w:sz w:val="24"/>
-            <w:szCs w:val="24"/>
-            <w:rtl/>
-          </w:rPr>
-          <w:t xml:space="preserve"> نمودار تغییرات دمای سیال‌های سرد وگرم در یک مبدل برای جریان‌های </w:t>
-        </w:r>
-        <w:bookmarkStart w:id="9" w:name="_Hlk159672760"/>
-        <w:r>
-          <w:rPr>
-            <w:rFonts w:cs="B Nazanin"/>
-            <w:sz w:val="24"/>
-            <w:szCs w:val="24"/>
-            <w:lang w:val="en-GB"/>
-          </w:rPr>
-          <w:t>(a</w:t>
-        </w:r>
-        <w:r>
-          <w:rPr>
-            <w:rFonts w:cs="B Nazanin" w:hint="cs"/>
-            <w:sz w:val="24"/>
-            <w:szCs w:val="24"/>
-            <w:rtl/>
-            <w:lang w:val="en-GB"/>
-          </w:rPr>
-          <w:t xml:space="preserve"> مخالف جهت </w:t>
-        </w:r>
-        <w:r>
-          <w:rPr>
-            <w:rFonts w:cs="B Nazanin"/>
-            <w:sz w:val="24"/>
-            <w:szCs w:val="24"/>
-            <w:lang w:val="en-GB"/>
-          </w:rPr>
-          <w:t>(b</w:t>
-        </w:r>
-        <w:r>
-          <w:rPr>
-            <w:rFonts w:cs="B Nazanin" w:hint="cs"/>
-            <w:sz w:val="24"/>
-            <w:szCs w:val="24"/>
-            <w:rtl/>
-            <w:lang w:val="en-GB"/>
-          </w:rPr>
-          <w:t xml:space="preserve"> هم‌جهت</w:t>
-        </w:r>
-        <w:bookmarkEnd w:id="8"/>
-        <w:bookmarkEnd w:id="9"/>
-      </w:hyperlink>
-      <w:r>
-        <w:rPr>
-          <w:rFonts w:cs="B Nazanin" w:hint="cs"/>
-          <w:webHidden/>
-          <w:sz w:val="24"/>
-          <w:szCs w:val="24"/>
-          <w:rtl/>
-          <w:lang w:val="en-GB"/>
-        </w:rPr>
-        <w:t>.........................27</w:t>
-      </w:r>
-    </w:p>
-    <w:p>
-      <w:pPr>
-        <w:pStyle w:val="TableofFigures"/>
-        <w:tabs>
-          <w:tab w:val="right" w:leader="underscore" w:pos="8665"/>
-        </w:tabs>
-        <w:jc w:val="both"/>
-        <w:rPr>
-          <w:rFonts w:asciiTheme="minorHAnsi" w:eastAsiaTheme="minorEastAsia" w:hAnsiTheme="minorHAnsi" w:cs="B Nazanin"/>
-          <w:noProof/>
-          <w:szCs w:val="24"/>
-          <w:rtl/>
-          <w:lang w:val="en-GB" w:eastAsia="en-GB" w:bidi="ar-SA"/>
-        </w:rPr>
-      </w:pPr>
-      <w:hyperlink r:id="rId17" w:anchor="_Toc125298520" w:history="1">
-        <w:r>
-          <w:rPr>
-            <w:rStyle w:val="Hyperlink"/>
-            <w:rFonts w:cs="B Nazanin" w:hint="cs"/>
-            <w:noProof/>
-            <w:szCs w:val="24"/>
-            <w:rtl/>
-          </w:rPr>
-          <w:t>شکل ‏3</w:t>
-        </w:r>
-        <w:r>
-          <w:rPr>
-            <w:rStyle w:val="Hyperlink"/>
-            <w:rFonts w:cs="B Nazanin" w:hint="cs"/>
-            <w:noProof/>
-            <w:szCs w:val="24"/>
-            <w:rtl/>
-          </w:rPr>
-          <w:noBreakHyphen/>
-          <w:t>3 سطوح انتقال حرارت اولیه و ثانویه</w:t>
-        </w:r>
-        <w:r>
-          <w:rPr>
-            <w:rStyle w:val="Hyperlink"/>
-            <w:rFonts w:cs="B Nazanin" w:hint="cs"/>
-            <w:noProof/>
-            <w:webHidden/>
-            <w:szCs w:val="24"/>
-            <w:rtl/>
-          </w:rPr>
-          <w:t>...........</w:t>
-        </w:r>
-        <w:r>
-          <w:rPr>
-            <w:rStyle w:val="Hyperlink"/>
-            <w:rFonts w:cs="B Nazanin" w:hint="cs"/>
-            <w:noProof/>
-            <w:webHidden/>
-            <w:szCs w:val="24"/>
-            <w:rtl/>
-          </w:rPr>
-          <w:t>...........</w:t>
-        </w:r>
-        <w:r>
-          <w:rPr>
-            <w:rStyle w:val="Hyperlink"/>
-            <w:rFonts w:cs="B Nazanin" w:hint="cs"/>
-            <w:noProof/>
-            <w:webHidden/>
-            <w:szCs w:val="24"/>
-            <w:rtl/>
-          </w:rPr>
-          <w:t>......................................</w:t>
-        </w:r>
-        <w:r>
-          <w:rPr>
-            <w:rStyle w:val="Hyperlink"/>
-            <w:rFonts w:cs="B Nazanin" w:hint="cs"/>
-            <w:noProof/>
-            <w:webHidden/>
-            <w:szCs w:val="24"/>
-            <w:rtl/>
-          </w:rPr>
-          <w:t>.....</w:t>
-        </w:r>
-        <w:r>
-          <w:rPr>
-            <w:rStyle w:val="Hyperlink"/>
-            <w:rFonts w:cs="B Nazanin" w:hint="cs"/>
-            <w:noProof/>
-            <w:webHidden/>
-            <w:szCs w:val="24"/>
-            <w:rtl/>
-          </w:rPr>
-          <w:t>...............................................</w:t>
-        </w:r>
-        <w:r>
-          <w:rPr>
-            <w:rStyle w:val="Hyperlink"/>
-            <w:rFonts w:cs="B Nazanin" w:hint="cs"/>
-            <w:noProof/>
-            <w:webHidden/>
-            <w:szCs w:val="24"/>
-            <w:rtl/>
-          </w:rPr>
-          <w:t>.............</w:t>
-        </w:r>
-        <w:r>
-          <w:rPr>
-            <w:rStyle w:val="Hyperlink"/>
-            <w:rFonts w:cs="B Nazanin" w:hint="cs"/>
-            <w:noProof/>
-            <w:webHidden/>
-            <w:szCs w:val="24"/>
-            <w:rtl/>
-          </w:rPr>
-          <w:t>.....................</w:t>
-        </w:r>
-      </w:hyperlink>
-      <w:r>
-        <w:rPr>
-          <w:rStyle w:val="Hyperlink"/>
-          <w:rFonts w:asciiTheme="minorBidi" w:hAnsiTheme="minorBidi" w:cs="B Nazanin"/>
           <w:noProof/>
           <w:color w:val="auto"/>
           <w:szCs w:val="24"/>
           <w:u w:val="none"/>
-        </w:rPr>
-        <w:t>29</w:t>
-      </w:r>
-      <w:r>
+          <w:rtl/>
+        </w:rPr>
+        <w:t>4</w:t>
+      </w:r>
+      <w:r>
+        <w:rPr>
+          <w:rStyle w:val="Hyperlink"/>
+          <w:rFonts w:cs="B Nazanin" w:hint="cs"/>
+          <w:noProof/>
+          <w:color w:val="auto"/>
+          <w:szCs w:val="24"/>
+          <w:u w:val="none"/>
+          <w:rtl/>
+        </w:rPr>
+        <w:noBreakHyphen/>
+        <w:t>2</w:t>
+      </w:r>
+      <w:r>
+        <w:rPr>
+          <w:rFonts w:cs="B Nazanin" w:hint="cs"/>
+          <w:szCs w:val="24"/>
+          <w:rtl/>
+        </w:rPr>
+        <w:t xml:space="preserve"> </w:t>
+      </w:r>
+      <w:r>
+        <w:rPr>
+          <w:rFonts w:cs="B Nazanin" w:hint="cs"/>
+          <w:szCs w:val="24"/>
+          <w:rtl/>
+        </w:rPr>
+        <w:t>حساسیت توابع هدف بررسی شده در پژوهش یانگ و همکاران نسبت به متغیر های بهینه سازی</w:t>
+      </w:r>
+      <w:r>
+        <w:rPr>
+          <w:rFonts w:cs="B Nazanin" w:hint="cs"/>
+          <w:iCs/>
+          <w:szCs w:val="24"/>
+          <w:rtl/>
+        </w:rPr>
+        <w:t xml:space="preserve"> </w:t>
+      </w:r>
+      <w:r>
+        <w:rPr>
+          <w:rStyle w:val="Hyperlink"/>
+          <w:rFonts w:cs="B Nazanin" w:hint="cs"/>
+          <w:noProof/>
+          <w:webHidden/>
+          <w:color w:val="auto"/>
+          <w:szCs w:val="24"/>
+          <w:u w:val="none"/>
+          <w:rtl/>
+        </w:rPr>
+        <w:tab/>
+        <w:t>14</w:t>
+      </w:r>
+      <w:r>
+        <w:rPr>
+          <w:rStyle w:val="Hyperlink"/>
+          <w:rFonts w:cs="B Nazanin"/>
+          <w:noProof/>
+          <w:color w:val="auto"/>
+          <w:szCs w:val="24"/>
+          <w:u w:val="none"/>
+        </w:rPr>
+        <w:fldChar w:fldCharType="end"/>
+      </w:r>
+    </w:p>
+    <w:p>
+      <w:pPr>
+        <w:pStyle w:val="TableofFigures"/>
+        <w:tabs>
+          <w:tab w:val="right" w:leader="dot" w:pos="8665"/>
+        </w:tabs>
         <w:rPr>
           <w:rFonts w:asciiTheme="minorHAnsi" w:eastAsiaTheme="minorEastAsia" w:hAnsiTheme="minorHAnsi" w:cs="B Nazanin"/>
           <w:noProof/>
@@ -6990,16 +5553,499 @@
           <w:rtl/>
           <w:lang w:val="en-GB" w:eastAsia="en-GB" w:bidi="ar-SA"/>
         </w:rPr>
-        <w:t xml:space="preserve"> </w:t>
-      </w:r>
+      </w:pPr>
+      <w:hyperlink r:id="rId17" w:anchor="_Toc125298488" w:history="1">
+        <w:r>
+          <w:rPr>
+            <w:rStyle w:val="Hyperlink"/>
+            <w:rFonts w:cs="B Nazanin" w:hint="cs"/>
+            <w:noProof/>
+            <w:color w:val="auto"/>
+            <w:szCs w:val="24"/>
+            <w:u w:val="none"/>
+            <w:rtl/>
+          </w:rPr>
+          <w:t>جدول ‏</w:t>
+        </w:r>
+        <w:r>
+          <w:rPr>
+            <w:rStyle w:val="Hyperlink"/>
+            <w:rFonts w:cs="B Nazanin" w:hint="cs"/>
+            <w:noProof/>
+            <w:color w:val="auto"/>
+            <w:szCs w:val="24"/>
+            <w:u w:val="none"/>
+            <w:rtl/>
+          </w:rPr>
+          <w:t>1</w:t>
+        </w:r>
+        <w:r>
+          <w:rPr>
+            <w:rStyle w:val="Hyperlink"/>
+            <w:rFonts w:cs="B Nazanin" w:hint="cs"/>
+            <w:noProof/>
+            <w:color w:val="auto"/>
+            <w:szCs w:val="24"/>
+            <w:u w:val="none"/>
+            <w:rtl/>
+          </w:rPr>
+          <w:noBreakHyphen/>
+        </w:r>
+        <w:r>
+          <w:rPr>
+            <w:rStyle w:val="Hyperlink"/>
+            <w:rFonts w:cs="B Nazanin" w:hint="cs"/>
+            <w:noProof/>
+            <w:color w:val="auto"/>
+            <w:szCs w:val="24"/>
+            <w:u w:val="none"/>
+            <w:rtl/>
+          </w:rPr>
+          <w:t>3</w:t>
+        </w:r>
+        <w:r>
+          <w:rPr>
+            <w:rFonts w:cs="B Nazanin" w:hint="cs"/>
+            <w:szCs w:val="24"/>
+            <w:rtl/>
+          </w:rPr>
+          <w:t xml:space="preserve"> </w:t>
+        </w:r>
+        <w:r>
+          <w:rPr>
+            <w:rFonts w:cs="B Nazanin" w:hint="cs"/>
+            <w:szCs w:val="24"/>
+            <w:rtl/>
+          </w:rPr>
+          <w:t>شماتیک مبدل حرارتی فین دار نامنظم و ساختار دقیق</w:t>
+        </w:r>
+        <w:r>
+          <w:rPr>
+            <w:rFonts w:cs="B Nazanin" w:hint="cs"/>
+            <w:iCs/>
+            <w:szCs w:val="24"/>
+            <w:rtl/>
+          </w:rPr>
+          <w:t xml:space="preserve"> </w:t>
+        </w:r>
+        <w:r>
+          <w:rPr>
+            <w:rStyle w:val="Hyperlink"/>
+            <w:rFonts w:cs="B Nazanin" w:hint="cs"/>
+            <w:noProof/>
+            <w:webHidden/>
+            <w:color w:val="auto"/>
+            <w:szCs w:val="24"/>
+            <w:u w:val="none"/>
+            <w:rtl/>
+          </w:rPr>
+          <w:tab/>
+          <w:t>14</w:t>
+        </w:r>
+      </w:hyperlink>
     </w:p>
     <w:p>
       <w:pPr>
         <w:pStyle w:val="TableofFigures"/>
         <w:tabs>
-          <w:tab w:val="right" w:leader="underscore" w:pos="8665"/>
+          <w:tab w:val="right" w:leader="dot" w:pos="8665"/>
         </w:tabs>
-        <w:jc w:val="both"/>
+        <w:rPr>
+          <w:rStyle w:val="Hyperlink"/>
+          <w:rFonts w:cs="B Nazanin"/>
+          <w:noProof/>
+          <w:color w:val="auto"/>
+          <w:szCs w:val="24"/>
+          <w:u w:val="none"/>
+          <w:rtl/>
+        </w:rPr>
+      </w:pPr>
+      <w:hyperlink r:id="rId18" w:anchor="_Toc125298488" w:history="1">
+        <w:r>
+          <w:rPr>
+            <w:rStyle w:val="Hyperlink"/>
+            <w:rFonts w:cs="B Nazanin" w:hint="cs"/>
+            <w:noProof/>
+            <w:color w:val="auto"/>
+            <w:szCs w:val="24"/>
+            <w:u w:val="none"/>
+            <w:rtl/>
+          </w:rPr>
+          <w:t>جدول ‏</w:t>
+        </w:r>
+        <w:r>
+          <w:rPr>
+            <w:rStyle w:val="Hyperlink"/>
+            <w:rFonts w:cs="B Nazanin" w:hint="cs"/>
+            <w:noProof/>
+            <w:color w:val="auto"/>
+            <w:szCs w:val="24"/>
+            <w:u w:val="none"/>
+            <w:rtl/>
+          </w:rPr>
+          <w:t>2</w:t>
+        </w:r>
+        <w:r>
+          <w:rPr>
+            <w:rStyle w:val="Hyperlink"/>
+            <w:rFonts w:cs="B Nazanin" w:hint="cs"/>
+            <w:noProof/>
+            <w:color w:val="auto"/>
+            <w:szCs w:val="24"/>
+            <w:u w:val="none"/>
+            <w:rtl/>
+          </w:rPr>
+          <w:noBreakHyphen/>
+          <w:t>3</w:t>
+        </w:r>
+        <w:r>
+          <w:rPr>
+            <w:rStyle w:val="Hyperlink"/>
+            <w:rFonts w:cs="B Nazanin" w:hint="cs"/>
+            <w:noProof/>
+            <w:color w:val="auto"/>
+            <w:szCs w:val="24"/>
+            <w:u w:val="none"/>
+            <w:rtl/>
+          </w:rPr>
+          <w:t xml:space="preserve"> </w:t>
+        </w:r>
+        <w:r>
+          <w:rPr>
+            <w:rFonts w:cs="B Nazanin"/>
+            <w:szCs w:val="24"/>
+            <w:rtl/>
+          </w:rPr>
+          <w:t>(</w:t>
+        </w:r>
+        <w:r>
+          <w:rPr>
+            <w:rFonts w:cs="B Nazanin"/>
+            <w:szCs w:val="24"/>
+          </w:rPr>
+          <w:t>a</w:t>
+        </w:r>
+        <w:r>
+          <w:rPr>
+            <w:rFonts w:cs="B Nazanin"/>
+            <w:szCs w:val="24"/>
+            <w:rtl/>
+          </w:rPr>
+          <w:t xml:space="preserve">) نوع </w:t>
+        </w:r>
+        <w:r>
+          <w:rPr>
+            <w:rFonts w:cs="B Nazanin"/>
+            <w:szCs w:val="24"/>
+          </w:rPr>
+          <w:t>H</w:t>
+        </w:r>
+        <w:r>
+          <w:rPr>
+            <w:rFonts w:cs="B Nazanin"/>
+            <w:szCs w:val="24"/>
+            <w:rtl/>
+          </w:rPr>
+          <w:t xml:space="preserve"> </w:t>
+        </w:r>
+        <w:r>
+          <w:rPr>
+            <w:rFonts w:cs="B Nazanin" w:hint="cs"/>
+            <w:szCs w:val="24"/>
+            <w:rtl/>
+          </w:rPr>
+          <w:t>؛</w:t>
+        </w:r>
+        <w:r>
+          <w:rPr>
+            <w:rFonts w:cs="B Nazanin"/>
+            <w:szCs w:val="24"/>
+            <w:rtl/>
+          </w:rPr>
+          <w:t xml:space="preserve"> (</w:t>
+        </w:r>
+        <w:r>
+          <w:rPr>
+            <w:rFonts w:cs="B Nazanin"/>
+            <w:szCs w:val="24"/>
+          </w:rPr>
+          <w:t>b</w:t>
+        </w:r>
+        <w:r>
+          <w:rPr>
+            <w:rFonts w:cs="B Nazanin"/>
+            <w:szCs w:val="24"/>
+            <w:rtl/>
+          </w:rPr>
+          <w:t xml:space="preserve">) نوع </w:t>
+        </w:r>
+        <w:r>
+          <w:rPr>
+            <w:rFonts w:cs="B Nazanin"/>
+            <w:szCs w:val="24"/>
+          </w:rPr>
+          <w:t>Z</w:t>
+        </w:r>
+        <w:r>
+          <w:rPr>
+            <w:rFonts w:cs="B Nazanin"/>
+            <w:szCs w:val="24"/>
+            <w:rtl/>
+          </w:rPr>
+          <w:t xml:space="preserve"> ؛ </w:t>
+        </w:r>
+        <w:r>
+          <w:rPr>
+            <w:rFonts w:cs="B Nazanin" w:hint="cs"/>
+            <w:szCs w:val="24"/>
+            <w:rtl/>
+          </w:rPr>
+          <w:t>(</w:t>
+        </w:r>
+        <w:r>
+          <w:rPr>
+            <w:rFonts w:cs="B Nazanin"/>
+            <w:szCs w:val="24"/>
+          </w:rPr>
+          <w:t>c</w:t>
+        </w:r>
+        <w:r>
+          <w:rPr>
+            <w:rFonts w:cs="B Nazanin"/>
+            <w:szCs w:val="24"/>
+            <w:rtl/>
+          </w:rPr>
+          <w:t xml:space="preserve">) </w:t>
+        </w:r>
+        <w:r>
+          <w:rPr>
+            <w:rFonts w:cs="B Nazanin" w:hint="cs"/>
+            <w:szCs w:val="24"/>
+            <w:rtl/>
+          </w:rPr>
+          <w:t xml:space="preserve">نمای مقابل شکل نوع </w:t>
+        </w:r>
+        <w:r>
+          <w:rPr>
+            <w:rFonts w:cs="B Nazanin"/>
+            <w:szCs w:val="24"/>
+          </w:rPr>
+          <w:t>H</w:t>
+        </w:r>
+        <w:r>
+          <w:rPr>
+            <w:rFonts w:cs="B Nazanin"/>
+            <w:szCs w:val="24"/>
+            <w:rtl/>
+          </w:rPr>
+          <w:t xml:space="preserve">; </w:t>
+        </w:r>
+        <w:r>
+          <w:rPr>
+            <w:rFonts w:cs="B Nazanin" w:hint="cs"/>
+            <w:szCs w:val="24"/>
+            <w:rtl/>
+          </w:rPr>
+          <w:t>(</w:t>
+        </w:r>
+        <w:r>
+          <w:rPr>
+            <w:rFonts w:cs="B Nazanin"/>
+            <w:szCs w:val="24"/>
+          </w:rPr>
+          <w:t>d</w:t>
+        </w:r>
+        <w:r>
+          <w:rPr>
+            <w:rFonts w:cs="B Nazanin" w:hint="cs"/>
+            <w:szCs w:val="24"/>
+            <w:rtl/>
+          </w:rPr>
+          <w:t>)</w:t>
+        </w:r>
+        <w:r>
+          <w:rPr>
+            <w:rFonts w:cs="B Nazanin"/>
+            <w:szCs w:val="24"/>
+            <w:rtl/>
+          </w:rPr>
+          <w:t xml:space="preserve"> </w:t>
+        </w:r>
+        <w:r>
+          <w:rPr>
+            <w:rFonts w:cs="B Nazanin" w:hint="cs"/>
+            <w:szCs w:val="24"/>
+            <w:rtl/>
+          </w:rPr>
+          <w:t xml:space="preserve">نمای مقابل شکل نوع </w:t>
+        </w:r>
+        <w:r>
+          <w:rPr>
+            <w:rFonts w:cs="B Nazanin"/>
+            <w:szCs w:val="24"/>
+          </w:rPr>
+          <w:t>Z</w:t>
+        </w:r>
+        <w:r>
+          <w:rPr>
+            <w:rFonts w:cs="B Nazanin" w:hint="cs"/>
+            <w:iCs/>
+            <w:szCs w:val="24"/>
+            <w:rtl/>
+          </w:rPr>
+          <w:t xml:space="preserve"> </w:t>
+        </w:r>
+        <w:r>
+          <w:rPr>
+            <w:rStyle w:val="Hyperlink"/>
+            <w:rFonts w:cs="B Nazanin" w:hint="cs"/>
+            <w:noProof/>
+            <w:webHidden/>
+            <w:color w:val="auto"/>
+            <w:szCs w:val="24"/>
+            <w:u w:val="none"/>
+            <w:rtl/>
+          </w:rPr>
+          <w:tab/>
+          <w:t>14</w:t>
+        </w:r>
+      </w:hyperlink>
+    </w:p>
+    <w:p>
+      <w:pPr>
+        <w:pStyle w:val="TableofFigures"/>
+        <w:tabs>
+          <w:tab w:val="right" w:leader="dot" w:pos="8665"/>
+        </w:tabs>
+        <w:rPr>
+          <w:rStyle w:val="Hyperlink"/>
+          <w:rFonts w:cs="B Nazanin"/>
+          <w:noProof/>
+          <w:color w:val="auto"/>
+          <w:szCs w:val="24"/>
+          <w:u w:val="none"/>
+          <w:rtl/>
+        </w:rPr>
+      </w:pPr>
+      <w:hyperlink r:id="rId19" w:anchor="_Toc125298488" w:history="1">
+        <w:r>
+          <w:rPr>
+            <w:rStyle w:val="Hyperlink"/>
+            <w:rFonts w:cs="B Nazanin" w:hint="cs"/>
+            <w:noProof/>
+            <w:color w:val="auto"/>
+            <w:szCs w:val="24"/>
+            <w:u w:val="none"/>
+            <w:rtl/>
+          </w:rPr>
+          <w:t>جدول ‏</w:t>
+        </w:r>
+        <w:r>
+          <w:rPr>
+            <w:rStyle w:val="Hyperlink"/>
+            <w:rFonts w:cs="B Nazanin" w:hint="cs"/>
+            <w:noProof/>
+            <w:color w:val="auto"/>
+            <w:szCs w:val="24"/>
+            <w:u w:val="none"/>
+            <w:rtl/>
+          </w:rPr>
+          <w:t>3</w:t>
+        </w:r>
+        <w:r>
+          <w:rPr>
+            <w:rStyle w:val="Hyperlink"/>
+            <w:rFonts w:cs="B Nazanin" w:hint="cs"/>
+            <w:noProof/>
+            <w:color w:val="auto"/>
+            <w:szCs w:val="24"/>
+            <w:u w:val="none"/>
+            <w:rtl/>
+          </w:rPr>
+          <w:noBreakHyphen/>
+          <w:t>3</w:t>
+        </w:r>
+        <w:r>
+          <w:rPr>
+            <w:rFonts w:cs="B Nazanin" w:hint="cs"/>
+            <w:szCs w:val="24"/>
+            <w:rtl/>
+          </w:rPr>
+          <w:t xml:space="preserve"> </w:t>
+        </w:r>
+        <w:r>
+          <w:rPr>
+            <w:rFonts w:cs="B Nazanin" w:hint="cs"/>
+            <w:szCs w:val="24"/>
+            <w:rtl/>
+          </w:rPr>
+          <w:t xml:space="preserve">نمودار تغییرات دمای سیال‌های سرد وگرم در یک مبدل برای جریان‌های </w:t>
+        </w:r>
+        <w:r>
+          <w:rPr>
+            <w:rFonts w:cs="B Nazanin"/>
+            <w:szCs w:val="24"/>
+            <w:lang w:val="en-GB"/>
+          </w:rPr>
+          <w:t>(a</w:t>
+        </w:r>
+        <w:r>
+          <w:rPr>
+            <w:rFonts w:cs="B Nazanin" w:hint="cs"/>
+            <w:szCs w:val="24"/>
+            <w:rtl/>
+            <w:lang w:val="en-GB"/>
+          </w:rPr>
+          <w:t xml:space="preserve"> مخالف جهت </w:t>
+        </w:r>
+        <w:r>
+          <w:rPr>
+            <w:rFonts w:cs="B Nazanin"/>
+            <w:szCs w:val="24"/>
+            <w:lang w:val="en-GB"/>
+          </w:rPr>
+          <w:t>(b</w:t>
+        </w:r>
+        <w:r>
+          <w:rPr>
+            <w:rFonts w:cs="B Nazanin" w:hint="cs"/>
+            <w:szCs w:val="24"/>
+            <w:rtl/>
+            <w:lang w:val="en-GB"/>
+          </w:rPr>
+          <w:t xml:space="preserve"> هم‌جهت</w:t>
+        </w:r>
+        <w:r>
+          <w:rPr>
+            <w:rFonts w:cs="B Nazanin" w:hint="cs"/>
+            <w:iCs/>
+            <w:szCs w:val="24"/>
+            <w:rtl/>
+          </w:rPr>
+          <w:t xml:space="preserve"> </w:t>
+        </w:r>
+        <w:r>
+          <w:rPr>
+            <w:rStyle w:val="Hyperlink"/>
+            <w:rFonts w:cs="B Nazanin" w:hint="cs"/>
+            <w:noProof/>
+            <w:webHidden/>
+            <w:color w:val="auto"/>
+            <w:szCs w:val="24"/>
+            <w:u w:val="none"/>
+            <w:rtl/>
+          </w:rPr>
+          <w:tab/>
+          <w:t>14</w:t>
+        </w:r>
+      </w:hyperlink>
+    </w:p>
+    <w:p>
+      <w:pPr>
+        <w:pStyle w:val="TableofFigures"/>
+        <w:tabs>
+          <w:tab w:val="right" w:leader="dot" w:pos="8665"/>
+        </w:tabs>
         <w:rPr>
           <w:rFonts w:asciiTheme="minorHAnsi" w:eastAsiaTheme="minorEastAsia" w:hAnsiTheme="minorHAnsi" w:cs="B Nazanin"/>
           <w:noProof/>
@@ -7008,92 +6054,68 @@
           <w:lang w:val="en-GB" w:eastAsia="en-GB" w:bidi="ar-SA"/>
         </w:rPr>
       </w:pPr>
-      <w:hyperlink r:id="rId18" w:anchor="_Toc125298521" w:history="1">
+      <w:hyperlink r:id="rId20" w:anchor="_Toc125298488" w:history="1">
         <w:r>
           <w:rPr>
             <w:rStyle w:val="Hyperlink"/>
             <w:rFonts w:cs="B Nazanin" w:hint="cs"/>
             <w:noProof/>
-            <w:szCs w:val="24"/>
-            <w:rtl/>
-          </w:rPr>
-          <w:t xml:space="preserve">شکل </w:t>
+            <w:color w:val="auto"/>
+            <w:szCs w:val="24"/>
+            <w:u w:val="none"/>
+            <w:rtl/>
+          </w:rPr>
+          <w:t>جدول ‏</w:t>
         </w:r>
         <w:r>
           <w:rPr>
             <w:rStyle w:val="Hyperlink"/>
-            <w:rFonts w:cs="B Nazanin"/>
+            <w:rFonts w:cs="B Nazanin" w:hint="cs"/>
             <w:noProof/>
-            <w:szCs w:val="24"/>
-          </w:rPr>
-          <w:t>3-4</w:t>
+            <w:color w:val="auto"/>
+            <w:szCs w:val="24"/>
+            <w:u w:val="none"/>
+            <w:rtl/>
+          </w:rPr>
+          <w:t>4</w:t>
         </w:r>
         <w:r>
           <w:rPr>
             <w:rStyle w:val="Hyperlink"/>
             <w:rFonts w:cs="B Nazanin" w:hint="cs"/>
             <w:noProof/>
-            <w:szCs w:val="24"/>
-            <w:rtl/>
-          </w:rPr>
-          <w:t xml:space="preserve"> نمودار استخراج ضرائب کالبرن و اصطکاک فانینگ در مبدل</w:t>
-        </w:r>
-        <w:r>
-          <w:rPr>
-            <w:rStyle w:val="Hyperlink"/>
-            <w:rFonts w:cs="B Nazanin"/>
-            <w:noProof/>
-            <w:szCs w:val="24"/>
-          </w:rPr>
-          <w:t>‌</w:t>
-        </w:r>
-        <w:r>
-          <w:rPr>
-            <w:rStyle w:val="Hyperlink"/>
-            <w:rFonts w:cs="B Nazanin" w:hint="cs"/>
-            <w:noProof/>
-            <w:szCs w:val="24"/>
-            <w:rtl/>
-          </w:rPr>
-          <w:t>های حرارتی صفحه</w:t>
-        </w:r>
-        <w:r>
-          <w:rPr>
-            <w:rStyle w:val="Hyperlink"/>
-            <w:rFonts w:cs="B Nazanin"/>
-            <w:noProof/>
-            <w:szCs w:val="24"/>
-          </w:rPr>
-          <w:t>‌</w:t>
-        </w:r>
-        <w:r>
-          <w:rPr>
-            <w:rStyle w:val="Hyperlink"/>
-            <w:rFonts w:cs="B Nazanin" w:hint="cs"/>
-            <w:noProof/>
-            <w:szCs w:val="24"/>
-            <w:rtl/>
-          </w:rPr>
-          <w:t>ای پره</w:t>
-        </w:r>
-        <w:r>
-          <w:rPr>
-            <w:rStyle w:val="Hyperlink"/>
-            <w:rFonts w:cs="B Nazanin"/>
-            <w:noProof/>
-            <w:szCs w:val="24"/>
-          </w:rPr>
-          <w:t>‌</w:t>
-        </w:r>
-        <w:r>
-          <w:rPr>
-            <w:rStyle w:val="Hyperlink"/>
-            <w:rFonts w:cs="B Nazanin" w:hint="cs"/>
-            <w:noProof/>
-            <w:szCs w:val="24"/>
-            <w:rtl/>
-          </w:rPr>
-          <w:t>دار</w:t>
+            <w:color w:val="auto"/>
+            <w:szCs w:val="24"/>
+            <w:u w:val="none"/>
+            <w:rtl/>
+          </w:rPr>
+          <w:noBreakHyphen/>
+          <w:t>3</w:t>
+        </w:r>
+        <w:r>
+          <w:rPr>
+            <w:rFonts w:cs="B Nazanin" w:hint="cs"/>
+            <w:szCs w:val="24"/>
+            <w:rtl/>
+          </w:rPr>
+          <w:t xml:space="preserve"> </w:t>
+        </w:r>
+        <w:r>
+          <w:rPr>
+            <w:rFonts w:cs="B Nazanin" w:hint="cs"/>
+            <w:szCs w:val="24"/>
+            <w:rtl/>
+          </w:rPr>
+          <w:t>المان مورد نظر برای بررسی انتقال حرارت در مبدل حرارتی صفجه ای پره دار</w:t>
+        </w:r>
+        <w:r>
+          <w:rPr>
+            <w:rFonts w:cs="B Nazanin" w:hint="cs"/>
+            <w:iCs/>
+            <w:szCs w:val="24"/>
+            <w:rtl/>
+          </w:rPr>
+          <w:t xml:space="preserve"> </w:t>
         </w:r>
         <w:r>
           <w:rPr>
@@ -7101,193 +6123,13 @@
             <w:rFonts w:cs="B Nazanin" w:hint="cs"/>
             <w:noProof/>
             <w:webHidden/>
-            <w:szCs w:val="24"/>
-            <w:rtl/>
-          </w:rPr>
-          <w:t>..............</w:t>
-        </w:r>
-        <w:r>
-          <w:rPr>
-            <w:rStyle w:val="Hyperlink"/>
-            <w:rFonts w:cs="B Nazanin" w:hint="cs"/>
-            <w:noProof/>
-            <w:webHidden/>
-            <w:szCs w:val="24"/>
-            <w:rtl/>
-          </w:rPr>
-          <w:t>...........</w:t>
-        </w:r>
-        <w:r>
-          <w:rPr>
-            <w:rStyle w:val="Hyperlink"/>
-            <w:rFonts w:cs="B Nazanin" w:hint="cs"/>
-            <w:noProof/>
-            <w:webHidden/>
-            <w:szCs w:val="24"/>
-            <w:rtl/>
-          </w:rPr>
-          <w:t>..</w:t>
-        </w:r>
-        <w:r>
-          <w:rPr>
-            <w:rStyle w:val="Hyperlink"/>
-            <w:rFonts w:cs="B Nazanin" w:hint="cs"/>
-            <w:noProof/>
-            <w:webHidden/>
-            <w:szCs w:val="24"/>
-            <w:rtl/>
-          </w:rPr>
-          <w:t>................</w:t>
-        </w:r>
-        <w:r>
-          <w:rPr>
-            <w:rStyle w:val="Hyperlink"/>
-            <w:rFonts w:cs="B Nazanin" w:hint="cs"/>
-            <w:noProof/>
-            <w:webHidden/>
-            <w:szCs w:val="24"/>
-            <w:rtl/>
-          </w:rPr>
-          <w:t>..</w:t>
-        </w:r>
-        <w:r>
-          <w:rPr>
-            <w:rStyle w:val="Hyperlink"/>
-            <w:rFonts w:cs="B Nazanin" w:hint="cs"/>
-            <w:noProof/>
-            <w:webHidden/>
-            <w:szCs w:val="24"/>
-            <w:rtl/>
-          </w:rPr>
-          <w:t>33</w:t>
-        </w:r>
-        <w:r>
-          <w:rPr>
-            <w:rStyle w:val="Hyperlink"/>
-            <w:rFonts w:cs="B Nazanin" w:hint="cs"/>
-            <w:noProof/>
-            <w:webHidden/>
-            <w:szCs w:val="24"/>
-            <w:rtl/>
-          </w:rPr>
-          <w:t xml:space="preserve"> </w:t>
-        </w:r>
-        <w:r>
-          <w:rPr>
-            <w:rStyle w:val="Hyperlink"/>
-            <w:rFonts w:cs="B Nazanin" w:hint="cs"/>
-            <w:noProof/>
-            <w:webHidden/>
-            <w:szCs w:val="24"/>
-            <w:rtl/>
-          </w:rPr>
-          <w:fldChar w:fldCharType="begin"/>
-        </w:r>
-        <w:r>
-          <w:rPr>
-            <w:rStyle w:val="Hyperlink"/>
-            <w:rFonts w:cs="B Nazanin" w:hint="cs"/>
-            <w:noProof/>
-            <w:webHidden/>
-            <w:szCs w:val="24"/>
-            <w:rtl/>
-          </w:rPr>
-          <w:instrText xml:space="preserve"> </w:instrText>
-        </w:r>
-        <w:r>
-          <w:rPr>
-            <w:rStyle w:val="Hyperlink"/>
-            <w:rFonts w:cs="B Nazanin"/>
-            <w:noProof/>
-            <w:webHidden/>
-            <w:szCs w:val="24"/>
-          </w:rPr>
-          <w:instrText>PAGEREF</w:instrText>
-        </w:r>
-        <w:r>
-          <w:rPr>
-            <w:rStyle w:val="Hyperlink"/>
-            <w:rFonts w:cs="B Nazanin" w:hint="cs"/>
-            <w:noProof/>
-            <w:webHidden/>
-            <w:szCs w:val="24"/>
-            <w:rtl/>
-          </w:rPr>
-          <w:instrText xml:space="preserve"> _</w:instrText>
-        </w:r>
-        <w:r>
-          <w:rPr>
-            <w:rStyle w:val="Hyperlink"/>
-            <w:rFonts w:cs="B Nazanin"/>
-            <w:noProof/>
-            <w:webHidden/>
-            <w:szCs w:val="24"/>
-          </w:rPr>
-          <w:instrText>Toc</w:instrText>
-        </w:r>
-        <w:r>
-          <w:rPr>
-            <w:rStyle w:val="Hyperlink"/>
-            <w:rFonts w:cs="B Nazanin" w:hint="cs"/>
-            <w:noProof/>
-            <w:webHidden/>
-            <w:szCs w:val="24"/>
-            <w:rtl/>
-          </w:rPr>
-          <w:instrText xml:space="preserve">125298521 </w:instrText>
-        </w:r>
-        <w:r>
-          <w:rPr>
-            <w:rStyle w:val="Hyperlink"/>
-            <w:rFonts w:cs="B Nazanin"/>
-            <w:noProof/>
-            <w:webHidden/>
-            <w:szCs w:val="24"/>
-          </w:rPr>
-          <w:instrText>\h</w:instrText>
-        </w:r>
-        <w:r>
-          <w:rPr>
-            <w:rStyle w:val="Hyperlink"/>
-            <w:rFonts w:cs="B Nazanin" w:hint="cs"/>
-            <w:noProof/>
-            <w:webHidden/>
-            <w:szCs w:val="24"/>
-            <w:rtl/>
-          </w:rPr>
-          <w:instrText xml:space="preserve"> </w:instrText>
-        </w:r>
-        <w:r>
-          <w:rPr>
-            <w:rStyle w:val="Hyperlink"/>
-            <w:rFonts w:cs="B Nazanin" w:hint="cs"/>
-            <w:noProof/>
-            <w:webHidden/>
-            <w:szCs w:val="24"/>
-            <w:rtl/>
-          </w:rPr>
-        </w:r>
-        <w:r>
-          <w:rPr>
-            <w:rStyle w:val="Hyperlink"/>
-            <w:rFonts w:cs="B Nazanin"/>
-            <w:noProof/>
-            <w:webHidden/>
-            <w:szCs w:val="24"/>
-            <w:rtl/>
-          </w:rPr>
-          <w:fldChar w:fldCharType="separate"/>
-        </w:r>
-        <w:r>
-          <w:rPr>
-            <w:rStyle w:val="Hyperlink"/>
-            <w:rFonts w:cs="B Nazanin" w:hint="cs"/>
-            <w:noProof/>
-            <w:webHidden/>
-            <w:szCs w:val="24"/>
-            <w:rtl/>
-          </w:rPr>
-          <w:fldChar w:fldCharType="end"/>
+            <w:color w:val="auto"/>
+            <w:szCs w:val="24"/>
+            <w:u w:val="none"/>
+            <w:rtl/>
+          </w:rPr>
+          <w:tab/>
+          <w:t>14</w:t>
         </w:r>
       </w:hyperlink>
     </w:p>
@@ -7295,9 +6137,8 @@
       <w:pPr>
         <w:pStyle w:val="TableofFigures"/>
         <w:tabs>
-          <w:tab w:val="right" w:leader="underscore" w:pos="8665"/>
+          <w:tab w:val="right" w:leader="dot" w:pos="8665"/>
         </w:tabs>
-        <w:jc w:val="both"/>
         <w:rPr>
           <w:rFonts w:asciiTheme="minorHAnsi" w:eastAsiaTheme="minorEastAsia" w:hAnsiTheme="minorHAnsi" w:cs="B Nazanin"/>
           <w:noProof/>
@@ -7306,33 +6147,49 @@
           <w:lang w:val="en-GB" w:eastAsia="en-GB" w:bidi="ar-SA"/>
         </w:rPr>
       </w:pPr>
-      <w:hyperlink r:id="rId19" w:anchor="_Toc125298522" w:history="1">
+      <w:hyperlink r:id="rId21" w:anchor="_Toc125298488" w:history="1">
         <w:r>
           <w:rPr>
             <w:rStyle w:val="Hyperlink"/>
             <w:rFonts w:cs="B Nazanin" w:hint="cs"/>
             <w:noProof/>
-            <w:szCs w:val="24"/>
-            <w:rtl/>
-          </w:rPr>
-          <w:t>شکل</w:t>
+            <w:color w:val="auto"/>
+            <w:szCs w:val="24"/>
+            <w:u w:val="none"/>
+            <w:rtl/>
+          </w:rPr>
+          <w:t>جدول ‏</w:t>
         </w:r>
         <w:r>
           <w:rPr>
             <w:rStyle w:val="Hyperlink"/>
-            <w:rFonts w:cs="B Nazanin"/>
+            <w:rFonts w:cs="B Nazanin" w:hint="cs"/>
             <w:noProof/>
-            <w:szCs w:val="24"/>
-          </w:rPr>
-          <w:t xml:space="preserve"> 3-5</w:t>
+            <w:color w:val="auto"/>
+            <w:szCs w:val="24"/>
+            <w:u w:val="none"/>
+            <w:rtl/>
+          </w:rPr>
+          <w:t>5</w:t>
         </w:r>
         <w:r>
           <w:rPr>
             <w:rStyle w:val="Hyperlink"/>
-            <w:rFonts w:cs="B Nazanin"/>
+            <w:rFonts w:cs="B Nazanin" w:hint="cs"/>
             <w:noProof/>
-            <w:szCs w:val="24"/>
-            <w:lang w:val="en-GB"/>
+            <w:color w:val="auto"/>
+            <w:szCs w:val="24"/>
+            <w:u w:val="none"/>
+            <w:rtl/>
+          </w:rPr>
+          <w:noBreakHyphen/>
+          <w:t>3</w:t>
+        </w:r>
+        <w:r>
+          <w:rPr>
+            <w:rFonts w:cs="B Nazanin" w:hint="cs"/>
+            <w:szCs w:val="24"/>
+            <w:rtl/>
           </w:rPr>
           <w:t xml:space="preserve"> </w:t>
         </w:r>
@@ -7342,7 +6199,16 @@
             <w:szCs w:val="24"/>
             <w:rtl/>
           </w:rPr>
-          <w:t>هندسه و مشخصات انواع پره‌های به کار رفته در مبدل‌های حرارتی صفحه‌ای پره‌دار</w:t>
+          <w:t>سطوح انتقال حرارت اولیه و ثانویه</w:t>
+        </w:r>
+        <w:r>
+          <w:rPr>
+            <w:rFonts w:cs="B Nazanin" w:hint="cs"/>
+            <w:iCs/>
+            <w:szCs w:val="24"/>
+            <w:rtl/>
+          </w:rPr>
+          <w:t xml:space="preserve"> </w:t>
         </w:r>
         <w:r>
           <w:rPr>
@@ -7350,1039 +6216,59 @@
             <w:rFonts w:cs="B Nazanin" w:hint="cs"/>
             <w:noProof/>
             <w:webHidden/>
-            <w:szCs w:val="24"/>
-            <w:rtl/>
-          </w:rPr>
-          <w:t>......</w:t>
-        </w:r>
-        <w:r>
-          <w:rPr>
-            <w:rStyle w:val="Hyperlink"/>
-            <w:rFonts w:cs="B Nazanin" w:hint="cs"/>
-            <w:noProof/>
-            <w:webHidden/>
-            <w:szCs w:val="24"/>
-            <w:rtl/>
-          </w:rPr>
-          <w:t>..................</w:t>
-        </w:r>
-        <w:r>
-          <w:rPr>
-            <w:rStyle w:val="Hyperlink"/>
-            <w:rFonts w:cs="B Nazanin" w:hint="cs"/>
-            <w:noProof/>
-            <w:webHidden/>
-            <w:szCs w:val="24"/>
-            <w:rtl/>
-          </w:rPr>
-          <w:t>...</w:t>
-        </w:r>
-        <w:r>
-          <w:rPr>
-            <w:rStyle w:val="Hyperlink"/>
-            <w:rFonts w:cs="B Nazanin" w:hint="cs"/>
-            <w:noProof/>
-            <w:webHidden/>
-            <w:szCs w:val="24"/>
-            <w:rtl/>
-          </w:rPr>
-          <w:t>.</w:t>
-        </w:r>
-        <w:r>
-          <w:rPr>
-            <w:rStyle w:val="Hyperlink"/>
-            <w:rFonts w:cs="B Nazanin" w:hint="cs"/>
-            <w:noProof/>
-            <w:webHidden/>
-            <w:szCs w:val="24"/>
-            <w:rtl/>
-          </w:rPr>
-          <w:t>...............</w:t>
-        </w:r>
-        <w:r>
-          <w:rPr>
-            <w:rStyle w:val="Hyperlink"/>
-            <w:rFonts w:cs="B Nazanin" w:hint="cs"/>
-            <w:noProof/>
-            <w:webHidden/>
-            <w:szCs w:val="24"/>
-            <w:rtl/>
-          </w:rPr>
-          <w:t>.......</w:t>
-        </w:r>
-        <w:r>
-          <w:rPr>
-            <w:rStyle w:val="Hyperlink"/>
-            <w:rFonts w:cs="B Nazanin" w:hint="cs"/>
-            <w:noProof/>
-            <w:webHidden/>
-            <w:szCs w:val="24"/>
-            <w:rtl/>
-          </w:rPr>
-          <w:t>.</w:t>
-        </w:r>
-        <w:r>
-          <w:rPr>
-            <w:rStyle w:val="Hyperlink"/>
-            <w:rFonts w:cs="B Nazanin" w:hint="cs"/>
-            <w:noProof/>
-            <w:webHidden/>
-            <w:szCs w:val="24"/>
-            <w:rtl/>
-          </w:rPr>
-          <w:t>.</w:t>
-        </w:r>
-        <w:r>
-          <w:rPr>
-            <w:rStyle w:val="Hyperlink"/>
-            <w:rFonts w:cs="B Nazanin" w:hint="cs"/>
-            <w:noProof/>
-            <w:webHidden/>
-            <w:szCs w:val="24"/>
-            <w:rtl/>
-          </w:rPr>
-          <w:t>.</w:t>
-        </w:r>
-        <w:r>
-          <w:rPr>
-            <w:rStyle w:val="Hyperlink"/>
-            <w:rFonts w:cs="B Nazanin" w:hint="cs"/>
-            <w:noProof/>
-            <w:webHidden/>
-            <w:szCs w:val="24"/>
-            <w:rtl/>
-          </w:rPr>
-          <w:t>..34</w:t>
-        </w:r>
-        <w:r>
-          <w:rPr>
-            <w:rStyle w:val="Hyperlink"/>
-            <w:rFonts w:cs="B Nazanin" w:hint="cs"/>
-            <w:noProof/>
-            <w:webHidden/>
-            <w:szCs w:val="24"/>
-            <w:rtl/>
-          </w:rPr>
-          <w:t xml:space="preserve"> </w:t>
+            <w:color w:val="auto"/>
+            <w:szCs w:val="24"/>
+            <w:u w:val="none"/>
+            <w:rtl/>
+          </w:rPr>
+          <w:tab/>
+          <w:t>14</w:t>
         </w:r>
       </w:hyperlink>
     </w:p>
     <w:p>
       <w:pPr>
-        <w:pStyle w:val="TableofFigures"/>
-        <w:tabs>
-          <w:tab w:val="right" w:leader="underscore" w:pos="8665"/>
-        </w:tabs>
+        <w:rPr>
+          <w:rFonts w:eastAsiaTheme="minorEastAsia"/>
+          <w:rtl/>
+        </w:rPr>
+      </w:pPr>
+    </w:p>
+    <w:p>
+      <w:pPr>
+        <w:rPr>
+          <w:rFonts w:eastAsiaTheme="minorEastAsia"/>
+          <w:rtl/>
+        </w:rPr>
+      </w:pPr>
+    </w:p>
+    <w:p>
+      <w:pPr>
+        <w:rPr>
+          <w:rFonts w:eastAsiaTheme="minorEastAsia"/>
+          <w:rtl/>
+          <w:lang w:val="en-GB" w:eastAsia="en-GB" w:bidi="ar-SA"/>
+        </w:rPr>
+      </w:pPr>
+    </w:p>
+    <w:p>
+      <w:pPr>
+        <w:rPr>
+          <w:rFonts w:eastAsiaTheme="minorEastAsia" w:cs="B Nazanin"/>
+          <w:szCs w:val="24"/>
+          <w:rtl/>
+        </w:rPr>
+      </w:pPr>
+    </w:p>
+    <w:p>
+      <w:pPr>
+        <w:pStyle w:val="BodyText"/>
         <w:jc w:val="both"/>
         <w:rPr>
           <w:rFonts w:cs="B Nazanin"/>
           <w:szCs w:val="24"/>
         </w:rPr>
       </w:pPr>
-      <w:hyperlink r:id="rId20" w:anchor="_Toc125298524" w:history="1">
-        <w:r>
-          <w:rPr>
-            <w:rStyle w:val="Hyperlink"/>
-            <w:rFonts w:cs="B Nazanin" w:hint="cs"/>
-            <w:noProof/>
-            <w:szCs w:val="24"/>
-            <w:rtl/>
-          </w:rPr>
-          <w:t xml:space="preserve">شکل </w:t>
-        </w:r>
-        <w:r>
-          <w:rPr>
-            <w:rStyle w:val="Hyperlink"/>
-            <w:rFonts w:cs="B Nazanin"/>
-            <w:noProof/>
-            <w:szCs w:val="24"/>
-          </w:rPr>
-          <w:t>3-6</w:t>
-        </w:r>
-      </w:hyperlink>
-      <w:r>
-        <w:rPr>
-          <w:rStyle w:val="Hyperlink"/>
-          <w:rFonts w:cs="B Nazanin" w:hint="cs"/>
-          <w:noProof/>
-          <w:szCs w:val="24"/>
-          <w:rtl/>
-        </w:rPr>
-        <w:t xml:space="preserve"> </w:t>
-      </w:r>
-      <w:r>
-        <w:rPr>
-          <w:rFonts w:cs="B Nazanin"/>
-          <w:szCs w:val="24"/>
-        </w:rPr>
-        <w:t>a</w:t>
-      </w:r>
-      <w:r>
-        <w:rPr>
-          <w:rFonts w:cs="B Nazanin" w:hint="cs"/>
-          <w:szCs w:val="24"/>
-          <w:rtl/>
-        </w:rPr>
-        <w:t xml:space="preserve"> ی</w:t>
-      </w:r>
-      <w:r>
-        <w:rPr>
-          <w:rFonts w:cs="B Nazanin" w:hint="eastAsia"/>
-          <w:szCs w:val="24"/>
-          <w:rtl/>
-        </w:rPr>
-        <w:t>ک</w:t>
-      </w:r>
-      <w:r>
-        <w:rPr>
-          <w:rFonts w:cs="B Nazanin"/>
-          <w:szCs w:val="24"/>
-          <w:rtl/>
-        </w:rPr>
-        <w:t xml:space="preserve"> گرمکن صفحه‌ا</w:t>
-      </w:r>
-      <w:r>
-        <w:rPr>
-          <w:rFonts w:cs="B Nazanin" w:hint="cs"/>
-          <w:szCs w:val="24"/>
-          <w:rtl/>
-        </w:rPr>
-        <w:t>ی</w:t>
-      </w:r>
-      <w:r>
-        <w:rPr>
-          <w:rFonts w:cs="B Nazanin"/>
-          <w:szCs w:val="24"/>
-          <w:rtl/>
-        </w:rPr>
-        <w:t xml:space="preserve"> معمول</w:t>
-      </w:r>
-      <w:r>
-        <w:rPr>
-          <w:rFonts w:cs="B Nazanin" w:hint="cs"/>
-          <w:szCs w:val="24"/>
-          <w:rtl/>
-        </w:rPr>
-        <w:t>ی</w:t>
-      </w:r>
-      <w:r>
-        <w:rPr>
-          <w:rFonts w:cs="B Nazanin"/>
-          <w:szCs w:val="24"/>
-          <w:rtl/>
-        </w:rPr>
-        <w:t xml:space="preserve"> (با بازخورد از آلفا لاوال)، </w:t>
-      </w:r>
-      <w:r>
-        <w:rPr>
-          <w:rFonts w:cs="B Nazanin"/>
-          <w:szCs w:val="24"/>
-        </w:rPr>
-        <w:t>b , c</w:t>
-      </w:r>
-      <w:r>
-        <w:rPr>
-          <w:rFonts w:cs="B Nazanin"/>
-          <w:szCs w:val="24"/>
-          <w:rtl/>
-        </w:rPr>
-        <w:t xml:space="preserve"> </w:t>
-      </w:r>
-      <w:r>
-        <w:rPr>
-          <w:rFonts w:cs="B Nazanin" w:hint="cs"/>
-          <w:szCs w:val="24"/>
-          <w:rtl/>
-        </w:rPr>
-        <w:t>ی</w:t>
-      </w:r>
-      <w:r>
-        <w:rPr>
-          <w:rFonts w:cs="B Nazanin" w:hint="eastAsia"/>
-          <w:szCs w:val="24"/>
-          <w:rtl/>
-        </w:rPr>
-        <w:t>ک</w:t>
-      </w:r>
-      <w:r>
-        <w:rPr>
-          <w:rFonts w:cs="B Nazanin"/>
-          <w:szCs w:val="24"/>
-          <w:rtl/>
-        </w:rPr>
-        <w:t xml:space="preserve"> گرمکن صفحه‌ا</w:t>
-      </w:r>
-      <w:r>
-        <w:rPr>
-          <w:rFonts w:cs="B Nazanin" w:hint="cs"/>
-          <w:szCs w:val="24"/>
-          <w:rtl/>
-        </w:rPr>
-        <w:t>ی</w:t>
-      </w:r>
-      <w:r>
-        <w:rPr>
-          <w:rFonts w:cs="B Nazanin"/>
-          <w:szCs w:val="24"/>
-          <w:rtl/>
-        </w:rPr>
-        <w:t xml:space="preserve"> دو جر</w:t>
-      </w:r>
-      <w:r>
-        <w:rPr>
-          <w:rFonts w:cs="B Nazanin" w:hint="cs"/>
-          <w:szCs w:val="24"/>
-          <w:rtl/>
-        </w:rPr>
-        <w:t>ی</w:t>
-      </w:r>
-      <w:r>
-        <w:rPr>
-          <w:rFonts w:cs="B Nazanin" w:hint="eastAsia"/>
-          <w:szCs w:val="24"/>
-          <w:rtl/>
-        </w:rPr>
-        <w:t>انه</w:t>
-      </w:r>
-      <w:r>
-        <w:rPr>
-          <w:rFonts w:cs="B Nazanin" w:hint="cs"/>
-          <w:szCs w:val="24"/>
-          <w:rtl/>
-        </w:rPr>
-        <w:t xml:space="preserve"> </w:t>
-      </w:r>
-      <w:r>
-        <w:rPr>
-          <w:rFonts w:cs="B Nazanin" w:hint="cs"/>
-          <w:webHidden/>
-          <w:szCs w:val="24"/>
-          <w:rtl/>
-        </w:rPr>
-        <w:t>.........................</w:t>
-      </w:r>
-      <w:r>
-        <w:rPr>
-          <w:rFonts w:cs="B Nazanin" w:hint="cs"/>
-          <w:szCs w:val="24"/>
-          <w:rtl/>
-        </w:rPr>
-        <w:t>..</w:t>
-      </w:r>
-      <w:r>
-        <w:rPr>
-          <w:rFonts w:cs="B Nazanin" w:hint="cs"/>
-          <w:webHidden/>
-          <w:szCs w:val="24"/>
-          <w:rtl/>
-        </w:rPr>
-        <w:t>....</w:t>
-      </w:r>
-      <w:r>
-        <w:rPr>
-          <w:rFonts w:cs="B Nazanin" w:hint="cs"/>
-          <w:szCs w:val="24"/>
-          <w:rtl/>
-        </w:rPr>
-        <w:t>.</w:t>
-      </w:r>
-      <w:r>
-        <w:rPr>
-          <w:rFonts w:cs="B Nazanin"/>
-          <w:szCs w:val="24"/>
-        </w:rPr>
-        <w:t>35</w:t>
-      </w:r>
-    </w:p>
-    <w:p>
-      <w:pPr>
-        <w:pStyle w:val="TableofFigures"/>
-        <w:tabs>
-          <w:tab w:val="right" w:leader="underscore" w:pos="8665"/>
-        </w:tabs>
-        <w:jc w:val="both"/>
-        <w:rPr>
-          <w:rFonts w:cs="B Nazanin"/>
-          <w:szCs w:val="24"/>
-          <w:rtl/>
-        </w:rPr>
-      </w:pPr>
-      <w:hyperlink r:id="rId21" w:anchor="_Toc125298524" w:history="1">
-        <w:r>
-          <w:rPr>
-            <w:rStyle w:val="Hyperlink"/>
-            <w:rFonts w:cs="B Nazanin" w:hint="cs"/>
-            <w:noProof/>
-            <w:szCs w:val="24"/>
-            <w:rtl/>
-          </w:rPr>
-          <w:t>شکل ‏</w:t>
-        </w:r>
-        <w:r>
-          <w:rPr>
-            <w:rStyle w:val="Hyperlink"/>
-            <w:rFonts w:cs="B Nazanin"/>
-            <w:noProof/>
-            <w:szCs w:val="24"/>
-          </w:rPr>
-          <w:t>3_7</w:t>
-        </w:r>
-      </w:hyperlink>
-      <w:r>
-        <w:rPr>
-          <w:rFonts w:cs="B Nazanin"/>
-          <w:szCs w:val="24"/>
-          <w:rtl/>
-          <w:lang w:val="en-GB"/>
-        </w:rPr>
-        <w:t xml:space="preserve"> نمودار دما در </w:t>
-      </w:r>
-      <w:r>
-        <w:rPr>
-          <w:rFonts w:cs="B Nazanin" w:hint="cs"/>
-          <w:szCs w:val="24"/>
-          <w:rtl/>
-          <w:lang w:val="en-GB"/>
-        </w:rPr>
-        <w:t>ی</w:t>
-      </w:r>
-      <w:r>
-        <w:rPr>
-          <w:rFonts w:cs="B Nazanin" w:hint="eastAsia"/>
-          <w:szCs w:val="24"/>
-          <w:rtl/>
-          <w:lang w:val="en-GB"/>
-        </w:rPr>
-        <w:t>ک</w:t>
-      </w:r>
-      <w:r>
-        <w:rPr>
-          <w:rFonts w:cs="B Nazanin"/>
-          <w:szCs w:val="24"/>
-          <w:rtl/>
-          <w:lang w:val="en-GB"/>
-        </w:rPr>
-        <w:t xml:space="preserve"> گرمکن مبادل حرارت در مراحل ما</w:t>
-      </w:r>
-      <w:r>
-        <w:rPr>
-          <w:rFonts w:cs="B Nazanin" w:hint="cs"/>
-          <w:szCs w:val="24"/>
-          <w:rtl/>
-          <w:lang w:val="en-GB"/>
-        </w:rPr>
-        <w:t>ی</w:t>
-      </w:r>
-      <w:r>
-        <w:rPr>
-          <w:rFonts w:cs="B Nazanin" w:hint="eastAsia"/>
-          <w:szCs w:val="24"/>
-          <w:rtl/>
-          <w:lang w:val="en-GB"/>
-        </w:rPr>
-        <w:t>ع،</w:t>
-      </w:r>
-      <w:r>
-        <w:rPr>
-          <w:rFonts w:cs="B Nazanin"/>
-          <w:szCs w:val="24"/>
-          <w:rtl/>
-          <w:lang w:val="en-GB"/>
-        </w:rPr>
-        <w:t xml:space="preserve"> دوفازه و گاز</w:t>
-      </w:r>
-      <w:r>
-        <w:rPr>
-          <w:rFonts w:cs="B Nazanin" w:hint="cs"/>
-          <w:szCs w:val="24"/>
-          <w:rtl/>
-          <w:lang w:val="en-GB"/>
-        </w:rPr>
-        <w:t>ی در</w:t>
-      </w:r>
-      <w:r>
-        <w:rPr>
-          <w:rFonts w:cs="B Nazanin"/>
-          <w:szCs w:val="24"/>
-          <w:rtl/>
-          <w:lang w:val="en-GB"/>
-        </w:rPr>
-        <w:t xml:space="preserve"> منطقه فوق بحران</w:t>
-      </w:r>
-      <w:r>
-        <w:rPr>
-          <w:rFonts w:cs="B Nazanin" w:hint="cs"/>
-          <w:szCs w:val="24"/>
-          <w:rtl/>
-          <w:lang w:val="en-GB"/>
-        </w:rPr>
-        <w:t>ی</w:t>
-      </w:r>
-      <w:r>
-        <w:rPr>
-          <w:rFonts w:cs="B Nazanin" w:hint="cs"/>
-          <w:webHidden/>
-          <w:szCs w:val="24"/>
-          <w:rtl/>
-        </w:rPr>
-        <w:t>..................</w:t>
-      </w:r>
-      <w:r>
-        <w:rPr>
-          <w:rFonts w:cs="B Nazanin" w:hint="cs"/>
-          <w:szCs w:val="24"/>
-          <w:rtl/>
-        </w:rPr>
-        <w:t>...................</w:t>
-      </w:r>
-      <w:r>
-        <w:rPr>
-          <w:rFonts w:cs="B Nazanin"/>
-          <w:szCs w:val="24"/>
-        </w:rPr>
-        <w:t>36</w:t>
-      </w:r>
-    </w:p>
-    <w:p>
-      <w:pPr>
-        <w:pStyle w:val="TableofFigures"/>
-        <w:tabs>
-          <w:tab w:val="right" w:leader="underscore" w:pos="8665"/>
-        </w:tabs>
-        <w:jc w:val="both"/>
-        <w:rPr>
-          <w:rFonts w:asciiTheme="minorHAnsi" w:eastAsiaTheme="minorEastAsia" w:hAnsiTheme="minorHAnsi" w:cs="B Nazanin"/>
-          <w:noProof/>
-          <w:szCs w:val="24"/>
-          <w:rtl/>
-          <w:lang w:val="en-GB" w:eastAsia="en-GB" w:bidi="ar-SA"/>
-        </w:rPr>
-      </w:pPr>
-      <w:hyperlink r:id="rId22" w:anchor="_Toc125298522" w:history="1">
-        <w:r>
-          <w:rPr>
-            <w:rStyle w:val="Hyperlink"/>
-            <w:rFonts w:cs="B Nazanin" w:hint="cs"/>
-            <w:noProof/>
-            <w:szCs w:val="24"/>
-            <w:rtl/>
-          </w:rPr>
-          <w:t>شکل ‏</w:t>
-        </w:r>
-        <w:r>
-          <w:rPr>
-            <w:rStyle w:val="Hyperlink"/>
-            <w:rFonts w:cs="B Nazanin"/>
-            <w:noProof/>
-            <w:szCs w:val="24"/>
-          </w:rPr>
-          <w:t>3-</w:t>
-        </w:r>
-        <w:r>
-          <w:rPr>
-            <w:rStyle w:val="Hyperlink"/>
-            <w:rFonts w:cs="B Nazanin"/>
-            <w:noProof/>
-            <w:szCs w:val="24"/>
-          </w:rPr>
-          <w:t>8</w:t>
-        </w:r>
-        <w:r>
-          <w:rPr>
-            <w:rFonts w:cs="B Nazanin"/>
-            <w:szCs w:val="24"/>
-            <w:rtl/>
-          </w:rPr>
-          <w:t>بودجه حرارت</w:t>
-        </w:r>
-        <w:r>
-          <w:rPr>
-            <w:rFonts w:cs="B Nazanin" w:hint="cs"/>
-            <w:szCs w:val="24"/>
-            <w:rtl/>
-          </w:rPr>
-          <w:t>ی</w:t>
-        </w:r>
-        <w:r>
-          <w:rPr>
-            <w:rFonts w:cs="B Nazanin"/>
-            <w:szCs w:val="24"/>
-            <w:rtl/>
-          </w:rPr>
-          <w:t xml:space="preserve"> به</w:t>
-        </w:r>
-        <w:r>
-          <w:rPr>
-            <w:rFonts w:cs="B Nazanin" w:hint="cs"/>
-            <w:szCs w:val="24"/>
-            <w:rtl/>
-          </w:rPr>
-          <w:t>ی</w:t>
-        </w:r>
-        <w:r>
-          <w:rPr>
-            <w:rFonts w:cs="B Nazanin" w:hint="eastAsia"/>
-            <w:szCs w:val="24"/>
-            <w:rtl/>
-          </w:rPr>
-          <w:t>نه</w:t>
-        </w:r>
-        <w:r>
-          <w:rPr>
-            <w:rFonts w:cs="B Nazanin"/>
-            <w:szCs w:val="24"/>
-            <w:rtl/>
-          </w:rPr>
-          <w:t xml:space="preserve"> شده فناور</w:t>
-        </w:r>
-        <w:r>
-          <w:rPr>
-            <w:rFonts w:cs="B Nazanin" w:hint="cs"/>
-            <w:szCs w:val="24"/>
-            <w:rtl/>
-          </w:rPr>
-          <w:t>ی</w:t>
-        </w:r>
-        <w:r>
-          <w:rPr>
-            <w:rFonts w:cs="B Nazanin"/>
-            <w:szCs w:val="24"/>
-            <w:rtl/>
-          </w:rPr>
-          <w:t xml:space="preserve"> پ</w:t>
-        </w:r>
-        <w:r>
-          <w:rPr>
-            <w:rFonts w:cs="B Nazanin" w:hint="cs"/>
-            <w:szCs w:val="24"/>
-            <w:rtl/>
-          </w:rPr>
-          <w:t>ی</w:t>
-        </w:r>
-        <w:r>
-          <w:rPr>
-            <w:rFonts w:cs="B Nazanin" w:hint="eastAsia"/>
-            <w:szCs w:val="24"/>
-            <w:rtl/>
-          </w:rPr>
-          <w:t>نچ</w:t>
-        </w:r>
-        <w:r>
-          <w:rPr>
-            <w:rFonts w:cs="B Nazanin"/>
-            <w:szCs w:val="24"/>
-            <w:rtl/>
-          </w:rPr>
-          <w:t xml:space="preserve"> با مبدل حرارت</w:t>
-        </w:r>
-        <w:r>
-          <w:rPr>
-            <w:rFonts w:cs="B Nazanin" w:hint="cs"/>
-            <w:szCs w:val="24"/>
-            <w:rtl/>
-          </w:rPr>
-          <w:t>ی</w:t>
-        </w:r>
-        <w:r>
-          <w:rPr>
-            <w:rFonts w:cs="B Nazanin"/>
-            <w:szCs w:val="24"/>
-            <w:rtl/>
-          </w:rPr>
-          <w:t xml:space="preserve"> چند جر</w:t>
-        </w:r>
-        <w:r>
-          <w:rPr>
-            <w:rFonts w:cs="B Nazanin" w:hint="cs"/>
-            <w:szCs w:val="24"/>
-            <w:rtl/>
-          </w:rPr>
-          <w:t>ی</w:t>
-        </w:r>
-        <w:r>
-          <w:rPr>
-            <w:rFonts w:cs="B Nazanin" w:hint="eastAsia"/>
-            <w:szCs w:val="24"/>
-            <w:rtl/>
-          </w:rPr>
-          <w:t>ان</w:t>
-        </w:r>
-        <w:r>
-          <w:rPr>
-            <w:rFonts w:cs="B Nazanin" w:hint="cs"/>
-            <w:szCs w:val="24"/>
-            <w:rtl/>
-          </w:rPr>
-          <w:t>ی.........................</w:t>
-        </w:r>
-        <w:r>
-          <w:rPr>
-            <w:rStyle w:val="Hyperlink"/>
-            <w:rFonts w:cs="B Nazanin" w:hint="cs"/>
-            <w:noProof/>
-            <w:webHidden/>
-            <w:szCs w:val="24"/>
-            <w:rtl/>
-          </w:rPr>
-          <w:t>...........</w:t>
-        </w:r>
-        <w:r>
-          <w:rPr>
-            <w:rStyle w:val="Hyperlink"/>
-            <w:rFonts w:cs="B Nazanin" w:hint="cs"/>
-            <w:noProof/>
-            <w:webHidden/>
-            <w:szCs w:val="24"/>
-            <w:rtl/>
-          </w:rPr>
-          <w:t>.....................</w:t>
-        </w:r>
-        <w:r>
-          <w:rPr>
-            <w:rStyle w:val="Hyperlink"/>
-            <w:rFonts w:cs="B Nazanin" w:hint="cs"/>
-            <w:noProof/>
-            <w:webHidden/>
-            <w:szCs w:val="24"/>
-            <w:rtl/>
-          </w:rPr>
-          <w:t>.........................</w:t>
-        </w:r>
-        <w:r>
-          <w:rPr>
-            <w:rStyle w:val="Hyperlink"/>
-            <w:rFonts w:cs="B Nazanin"/>
-            <w:noProof/>
-            <w:webHidden/>
-            <w:szCs w:val="24"/>
-          </w:rPr>
-          <w:t>37</w:t>
-        </w:r>
-        <w:r>
-          <w:rPr>
-            <w:rStyle w:val="Hyperlink"/>
-            <w:rFonts w:cs="B Nazanin" w:hint="cs"/>
-            <w:noProof/>
-            <w:webHidden/>
-            <w:szCs w:val="24"/>
-            <w:rtl/>
-          </w:rPr>
-          <w:t xml:space="preserve"> </w:t>
-        </w:r>
-      </w:hyperlink>
-    </w:p>
-    <w:p>
-      <w:pPr>
-        <w:pStyle w:val="TableofFigures"/>
-        <w:tabs>
-          <w:tab w:val="right" w:leader="underscore" w:pos="8665"/>
-        </w:tabs>
-        <w:jc w:val="both"/>
-        <w:rPr>
-          <w:rFonts w:asciiTheme="minorHAnsi" w:eastAsiaTheme="minorEastAsia" w:hAnsiTheme="minorHAnsi" w:cs="B Nazanin"/>
-          <w:noProof/>
-          <w:szCs w:val="24"/>
-          <w:rtl/>
-          <w:lang w:val="en-GB" w:eastAsia="en-GB" w:bidi="ar-SA"/>
-        </w:rPr>
-      </w:pPr>
-      <w:hyperlink r:id="rId23" w:anchor="_Toc125298523" w:history="1">
-        <w:r>
-          <w:rPr>
-            <w:rStyle w:val="Hyperlink"/>
-            <w:rFonts w:cs="B Nazanin" w:hint="cs"/>
-            <w:noProof/>
-            <w:szCs w:val="24"/>
-            <w:rtl/>
-          </w:rPr>
-          <w:t>شکل‏</w:t>
-        </w:r>
-        <w:r>
-          <w:rPr>
-            <w:rStyle w:val="Hyperlink"/>
-            <w:rFonts w:cs="B Nazanin"/>
-            <w:noProof/>
-            <w:szCs w:val="24"/>
-          </w:rPr>
-          <w:t>3_9</w:t>
-        </w:r>
-        <w:r>
-          <w:rPr>
-            <w:rStyle w:val="Hyperlink"/>
-            <w:rFonts w:cs="B Nazanin" w:hint="cs"/>
-            <w:noProof/>
-            <w:szCs w:val="24"/>
-            <w:rtl/>
-          </w:rPr>
-          <w:t xml:space="preserve"> </w:t>
-        </w:r>
-        <w:bookmarkStart w:id="10" w:name="_Hlk159673354"/>
-        <w:r>
-          <w:rPr>
-            <w:rFonts w:cs="B Nazanin" w:hint="cs"/>
-            <w:szCs w:val="24"/>
-            <w:rtl/>
-          </w:rPr>
-          <w:t>حالات مختلف تغییر ضریب انتقال حرارت کلی در طول</w:t>
-        </w:r>
-        <w:bookmarkEnd w:id="10"/>
-        <w:r>
-          <w:rPr>
-            <w:rFonts w:cs="B Nazanin" w:hint="cs"/>
-            <w:szCs w:val="24"/>
-            <w:rtl/>
-          </w:rPr>
-          <w:t xml:space="preserve"> مبدل</w:t>
-        </w:r>
-        <w:r>
-          <w:rPr>
-            <w:rFonts w:cs="B Nazanin" w:hint="cs"/>
-            <w:webHidden/>
-            <w:szCs w:val="24"/>
-            <w:rtl/>
-          </w:rPr>
-          <w:t>.........................</w:t>
-        </w:r>
-        <w:r>
-          <w:rPr>
-            <w:rFonts w:cs="B Nazanin" w:hint="cs"/>
-            <w:szCs w:val="24"/>
-            <w:rtl/>
-          </w:rPr>
-          <w:t>..</w:t>
-        </w:r>
-        <w:r>
-          <w:rPr>
-            <w:rFonts w:cs="B Nazanin" w:hint="cs"/>
-            <w:webHidden/>
-            <w:szCs w:val="24"/>
-            <w:rtl/>
-          </w:rPr>
-          <w:t>....</w:t>
-        </w:r>
-        <w:r>
-          <w:rPr>
-            <w:rFonts w:cs="B Nazanin" w:hint="cs"/>
-            <w:szCs w:val="24"/>
-            <w:rtl/>
-          </w:rPr>
-          <w:t>.</w:t>
-        </w:r>
-        <w:r>
-          <w:rPr>
-            <w:rFonts w:cs="B Nazanin" w:hint="cs"/>
-            <w:webHidden/>
-            <w:szCs w:val="24"/>
-            <w:rtl/>
-          </w:rPr>
-          <w:t>........................</w:t>
-        </w:r>
-        <w:r>
-          <w:rPr>
-            <w:rFonts w:cs="B Nazanin" w:hint="cs"/>
-            <w:szCs w:val="24"/>
-            <w:rtl/>
-          </w:rPr>
-          <w:t>..</w:t>
-        </w:r>
-        <w:r>
-          <w:rPr>
-            <w:rFonts w:cs="B Nazanin" w:hint="cs"/>
-            <w:webHidden/>
-            <w:szCs w:val="24"/>
-            <w:rtl/>
-          </w:rPr>
-          <w:t>....</w:t>
-        </w:r>
-        <w:r>
-          <w:rPr>
-            <w:rFonts w:cs="B Nazanin" w:hint="cs"/>
-            <w:szCs w:val="24"/>
-            <w:rtl/>
-          </w:rPr>
-          <w:t>.</w:t>
-        </w:r>
-        <w:r>
-          <w:rPr>
-            <w:rFonts w:cs="B Nazanin" w:hint="cs"/>
-            <w:webHidden/>
-            <w:szCs w:val="24"/>
-            <w:rtl/>
-          </w:rPr>
-          <w:t>.............................</w:t>
-        </w:r>
-        <w:r>
-          <w:rPr>
-            <w:rFonts w:cs="B Nazanin" w:hint="cs"/>
-            <w:szCs w:val="24"/>
-            <w:rtl/>
-          </w:rPr>
-          <w:t>..</w:t>
-        </w:r>
-        <w:r>
-          <w:rPr>
-            <w:rFonts w:cs="B Nazanin" w:hint="cs"/>
-            <w:webHidden/>
-            <w:szCs w:val="24"/>
-            <w:rtl/>
-          </w:rPr>
-          <w:t>..</w:t>
-        </w:r>
-        <w:r>
-          <w:rPr>
-            <w:rStyle w:val="Hyperlink"/>
-            <w:rFonts w:cs="B Nazanin" w:hint="cs"/>
-            <w:noProof/>
-            <w:webHidden/>
-            <w:szCs w:val="24"/>
-            <w:rtl/>
-          </w:rPr>
-          <w:t>.</w:t>
-        </w:r>
-        <w:r>
-          <w:rPr>
-            <w:rStyle w:val="Hyperlink"/>
-            <w:rFonts w:cs="B Nazanin"/>
-            <w:noProof/>
-            <w:webHidden/>
-            <w:szCs w:val="24"/>
-          </w:rPr>
-          <w:t>37</w:t>
-        </w:r>
-      </w:hyperlink>
-    </w:p>
-    <w:p>
-      <w:pPr>
-        <w:pStyle w:val="BodyText"/>
-        <w:jc w:val="both"/>
-        <w:rPr>
-          <w:rFonts w:eastAsiaTheme="minorEastAsia" w:cs="B Nazanin"/>
-          <w:szCs w:val="24"/>
-        </w:rPr>
-      </w:pPr>
-      <w:hyperlink r:id="rId24" w:anchor="_Toc125298524" w:history="1">
-        <w:r>
-          <w:rPr>
-            <w:rStyle w:val="Hyperlink"/>
-            <w:rFonts w:cs="B Nazanin" w:hint="cs"/>
-            <w:noProof/>
-            <w:szCs w:val="24"/>
-            <w:rtl/>
-          </w:rPr>
-          <w:t>شکل ‏</w:t>
-        </w:r>
-        <w:r>
-          <w:rPr>
-            <w:rStyle w:val="Hyperlink"/>
-            <w:rFonts w:cs="B Nazanin"/>
-            <w:noProof/>
-            <w:szCs w:val="24"/>
-          </w:rPr>
-          <w:t>3_10</w:t>
-        </w:r>
-      </w:hyperlink>
-      <w:r>
-        <w:rPr>
-          <w:rFonts w:cs="B Nazanin" w:hint="cs"/>
-          <w:szCs w:val="24"/>
-          <w:rtl/>
-        </w:rPr>
-        <w:t xml:space="preserve"> فرایند بهینه سازی مبدل های حرارتی صفحه ای پره دار</w:t>
-      </w:r>
-      <w:r>
-        <w:rPr>
-          <w:rFonts w:cs="B Nazanin" w:hint="cs"/>
-          <w:webHidden/>
-          <w:szCs w:val="24"/>
-          <w:rtl/>
-        </w:rPr>
-        <w:t>..........................</w:t>
-      </w:r>
-      <w:r>
-        <w:rPr>
-          <w:rFonts w:cs="B Nazanin" w:hint="cs"/>
-          <w:webHidden/>
-          <w:szCs w:val="24"/>
-          <w:rtl/>
-        </w:rPr>
-        <w:t>..................</w:t>
-      </w:r>
-      <w:r>
-        <w:rPr>
-          <w:rFonts w:cs="B Nazanin" w:hint="cs"/>
-          <w:szCs w:val="24"/>
-          <w:rtl/>
-        </w:rPr>
-        <w:t>........</w:t>
-      </w:r>
-      <w:r>
-        <w:rPr>
-          <w:rFonts w:cs="B Nazanin" w:hint="cs"/>
-          <w:webHidden/>
-          <w:szCs w:val="24"/>
-          <w:rtl/>
-        </w:rPr>
-        <w:t>..................</w:t>
-      </w:r>
-      <w:r>
-        <w:rPr>
-          <w:rFonts w:cs="B Nazanin" w:hint="cs"/>
-          <w:szCs w:val="24"/>
-          <w:rtl/>
-        </w:rPr>
-        <w:t>..........................</w:t>
-      </w:r>
-      <w:r>
-        <w:rPr>
-          <w:rFonts w:cs="B Nazanin"/>
-          <w:szCs w:val="24"/>
-        </w:rPr>
-        <w:t>.</w:t>
-      </w:r>
-      <w:r>
-        <w:rPr>
-          <w:rFonts w:cs="B Nazanin" w:hint="cs"/>
-          <w:szCs w:val="24"/>
-          <w:rtl/>
-        </w:rPr>
-        <w:t>...</w:t>
-      </w:r>
-      <w:r>
-        <w:rPr>
-          <w:rFonts w:cs="B Nazanin" w:hint="cs"/>
-          <w:webHidden/>
-          <w:szCs w:val="24"/>
-          <w:rtl/>
-        </w:rPr>
-        <w:t xml:space="preserve"> </w:t>
-      </w:r>
-      <w:r>
-        <w:rPr>
-          <w:rFonts w:cs="B Nazanin"/>
-          <w:webHidden/>
-          <w:szCs w:val="24"/>
-        </w:rPr>
-        <w:t>40</w:t>
-      </w:r>
-    </w:p>
-    <w:p>
-      <w:pPr>
-        <w:pStyle w:val="BodyText"/>
-        <w:jc w:val="both"/>
-        <w:rPr>
-          <w:rFonts w:cs="B Nazanin"/>
-          <w:szCs w:val="24"/>
-        </w:rPr>
-      </w:pPr>
-      <w:r>
-        <w:rPr>
-          <w:rFonts w:cs="B Nazanin" w:hint="cs"/>
-          <w:szCs w:val="24"/>
-          <w:rtl/>
-        </w:rPr>
-        <w:fldChar w:fldCharType="end"/>
-      </w:r>
-      <w:bookmarkEnd w:id="0"/>
     </w:p>
     <w:sectPr>
       <w:pgSz w:w="12240" w:h="15840"/>

</xml_diff>